<commit_message>
ready 6 labas. Writtet report fo 1-5 laba
</commit_message>
<xml_diff>
--- a/подрябинкинзахар/2laba/Отчёт_по_лабараторной_работе_№2_ВА.docx
+++ b/подрябинкинзахар/2laba/Отчёт_по_лабараторной_работе_№2_ВА.docx
@@ -583,7 +583,6 @@
         </w:rPr>
         <w:tab/>
       </w:r>
-      <w:bookmarkStart w:id="0" w:name="_GoBack"/>
       <w:r>
         <w:rPr>
           <w:rFonts w:ascii="Times New Roman" w:hAnsi="Times New Roman" w:cs="Times New Roman"/>
@@ -593,7 +592,6 @@
         </w:rPr>
         <w:t>Усенко Ф.В.</w:t>
       </w:r>
-      <w:bookmarkEnd w:id="0"/>
     </w:p>
     <w:p>
       <w:pPr>
@@ -949,6 +947,109 @@
           <w:lang w:val="en-US"/>
         </w:rPr>
         <w:drawing>
+          <wp:inline distT="0" distB="0" distL="0" distR="0" wp14:anchorId="33F0F885" wp14:editId="58195768">
+            <wp:extent cx="5105538" cy="4931442"/>
+            <wp:effectExtent l="0" t="0" r="0" b="2540"/>
+            <wp:docPr id="6" name="Рисунок 6"/>
+            <wp:cNvGraphicFramePr>
+              <a:graphicFrameLocks xmlns:a="http://schemas.openxmlformats.org/drawingml/2006/main" noChangeAspect="1"/>
+            </wp:cNvGraphicFramePr>
+            <a:graphic xmlns:a="http://schemas.openxmlformats.org/drawingml/2006/main">
+              <a:graphicData uri="http://schemas.openxmlformats.org/drawingml/2006/picture">
+                <pic:pic xmlns:pic="http://schemas.openxmlformats.org/drawingml/2006/picture">
+                  <pic:nvPicPr>
+                    <pic:cNvPr id="1" name=""/>
+                    <pic:cNvPicPr/>
+                  </pic:nvPicPr>
+                  <pic:blipFill>
+                    <a:blip r:embed="rId5"/>
+                    <a:stretch>
+                      <a:fillRect/>
+                    </a:stretch>
+                  </pic:blipFill>
+                  <pic:spPr>
+                    <a:xfrm>
+                      <a:off x="0" y="0"/>
+                      <a:ext cx="5116933" cy="4942449"/>
+                    </a:xfrm>
+                    <a:prstGeom prst="rect">
+                      <a:avLst/>
+                    </a:prstGeom>
+                  </pic:spPr>
+                </pic:pic>
+              </a:graphicData>
+            </a:graphic>
+          </wp:inline>
+        </w:drawing>
+      </w:r>
+    </w:p>
+    <w:p>
+      <w:pPr>
+        <w:ind w:firstLine="720"/>
+        <w:jc w:val="center"/>
+        <w:rPr>
+          <w:rFonts w:ascii="Times New Roman" w:hAnsi="Times New Roman" w:cs="Times New Roman"/>
+          <w:sz w:val="28"/>
+          <w:szCs w:val="28"/>
+          <w:lang w:val="ru-RU"/>
+        </w:rPr>
+      </w:pPr>
+      <w:proofErr w:type="spellStart"/>
+      <w:r>
+        <w:rPr>
+          <w:rFonts w:ascii="Times New Roman" w:hAnsi="Times New Roman" w:cs="Times New Roman"/>
+          <w:sz w:val="28"/>
+          <w:szCs w:val="28"/>
+          <w:lang w:val="ru-RU"/>
+        </w:rPr>
+        <w:t>Блоксхема</w:t>
+      </w:r>
+      <w:proofErr w:type="spellEnd"/>
+      <w:r>
+        <w:rPr>
+          <w:rFonts w:ascii="Times New Roman" w:hAnsi="Times New Roman" w:cs="Times New Roman"/>
+          <w:sz w:val="28"/>
+          <w:szCs w:val="28"/>
+          <w:lang w:val="ru-RU"/>
+        </w:rPr>
+        <w:t xml:space="preserve"> алгоритма</w:t>
+      </w:r>
+    </w:p>
+    <w:p>
+      <w:pPr>
+        <w:ind w:firstLine="720"/>
+        <w:jc w:val="center"/>
+        <w:rPr>
+          <w:rFonts w:ascii="Times New Roman" w:hAnsi="Times New Roman" w:cs="Times New Roman"/>
+          <w:sz w:val="28"/>
+          <w:szCs w:val="28"/>
+          <w:lang w:val="ru-RU"/>
+        </w:rPr>
+      </w:pPr>
+      <w:bookmarkStart w:id="0" w:name="_GoBack"/>
+      <w:bookmarkEnd w:id="0"/>
+    </w:p>
+    <w:p>
+      <w:pPr>
+        <w:ind w:firstLine="720"/>
+        <w:jc w:val="center"/>
+        <w:rPr>
+          <w:rFonts w:ascii="Times New Roman" w:hAnsi="Times New Roman" w:cs="Times New Roman"/>
+          <w:sz w:val="28"/>
+          <w:szCs w:val="28"/>
+          <w:lang w:val="ru-RU"/>
+        </w:rPr>
+      </w:pPr>
+      <w:r>
+        <w:rPr>
+          <w:rFonts w:ascii="Times New Roman" w:hAnsi="Times New Roman" w:cs="Times New Roman"/>
+          <w:noProof/>
+          <w:sz w:val="28"/>
+          <w:szCs w:val="28"/>
+          <w:lang w:val="en-US"/>
+        </w:rPr>
+        <w:lastRenderedPageBreak/>
+        <w:drawing>
           <wp:inline distT="0" distB="0" distL="0" distR="0" wp14:anchorId="5D29E91D" wp14:editId="5A40E4C3">
             <wp:extent cx="4332397" cy="2297490"/>
             <wp:effectExtent l="0" t="0" r="0" b="7620"/>
@@ -964,7 +1065,7 @@
                     <pic:cNvPicPr/>
                   </pic:nvPicPr>
                   <pic:blipFill>
-                    <a:blip r:embed="rId5" cstate="print">
+                    <a:blip r:embed="rId6" cstate="print">
                       <a:extLst>
                         <a:ext uri="{28A0092B-C50C-407E-A947-70E740481C1C}">
                           <a14:useLocalDpi xmlns:a14="http://schemas.microsoft.com/office/drawing/2010/main" val="0"/>
@@ -1065,7 +1166,7 @@
                     <pic:cNvPicPr/>
                   </pic:nvPicPr>
                   <pic:blipFill>
-                    <a:blip r:embed="rId6" cstate="print">
+                    <a:blip r:embed="rId7" cstate="print">
                       <a:extLst>
                         <a:ext uri="{28A0092B-C50C-407E-A947-70E740481C1C}">
                           <a14:useLocalDpi xmlns:a14="http://schemas.microsoft.com/office/drawing/2010/main" val="0"/>
@@ -1134,7 +1235,6 @@
           <w:szCs w:val="28"/>
           <w:lang w:val="ru-RU"/>
         </w:rPr>
-        <w:lastRenderedPageBreak/>
         <w:t xml:space="preserve">Рисунок 4 – </w:t>
       </w:r>
       <w:r>
@@ -1170,7 +1270,7 @@
                     <pic:cNvPicPr/>
                   </pic:nvPicPr>
                   <pic:blipFill>
-                    <a:blip r:embed="rId7" cstate="print">
+                    <a:blip r:embed="rId8" cstate="print">
                       <a:extLst>
                         <a:ext uri="{28A0092B-C50C-407E-A947-70E740481C1C}">
                           <a14:useLocalDpi xmlns:a14="http://schemas.microsoft.com/office/drawing/2010/main" val="0"/>
@@ -1200,6 +1300,18 @@
     <w:p>
       <w:pPr>
         <w:ind w:firstLine="720"/>
+        <w:jc w:val="center"/>
+        <w:rPr>
+          <w:rFonts w:ascii="Times New Roman" w:hAnsi="Times New Roman" w:cs="Times New Roman"/>
+          <w:sz w:val="28"/>
+          <w:szCs w:val="28"/>
+          <w:lang w:val="ru-RU"/>
+        </w:rPr>
+      </w:pPr>
+    </w:p>
+    <w:p>
+      <w:pPr>
+        <w:ind w:firstLine="720"/>
         <w:jc w:val="both"/>
         <w:rPr>
           <w:rFonts w:ascii="Times New Roman" w:hAnsi="Times New Roman" w:cs="Times New Roman"/>
@@ -1233,7 +1345,17 @@
           <w:szCs w:val="28"/>
           <w:lang w:val="ru-RU"/>
         </w:rPr>
-        <w:t xml:space="preserve">определяющая истинность или ложность высказывания, как того и требовало задание. В работе я использовал условный оператор </w:t>
+        <w:t xml:space="preserve">определяющая истинность или ложность высказывания, как того и требовало задание. В </w:t>
+      </w:r>
+      <w:r>
+        <w:rPr>
+          <w:rFonts w:ascii="Times New Roman" w:hAnsi="Times New Roman" w:cs="Times New Roman"/>
+          <w:sz w:val="28"/>
+          <w:szCs w:val="28"/>
+          <w:lang w:val="ru-RU"/>
+        </w:rPr>
+        <w:lastRenderedPageBreak/>
+        <w:t xml:space="preserve">работе я использовал условный оператор </w:t>
       </w:r>
       <w:r>
         <w:rPr>

</xml_diff>

<commit_message>
ugrade to new requiroments. Reports are improved
</commit_message>
<xml_diff>
--- a/подрябинкинзахар/2laba/Отчёт_по_лабараторной_работе_№2_ВА.docx
+++ b/подрябинкинзахар/2laba/Отчёт_по_лабараторной_работе_№2_ВА.docx
@@ -387,7 +387,6 @@
           <w:rFonts w:ascii="Times New Roman" w:hAnsi="Times New Roman" w:cs="Times New Roman"/>
           <w:sz w:val="28"/>
           <w:szCs w:val="28"/>
-          <w:lang w:val="ru-RU"/>
         </w:rPr>
       </w:pPr>
       <w:r>
@@ -414,6 +413,28 @@
           <w:szCs w:val="28"/>
         </w:rPr>
         <w:t>»</w:t>
+      </w:r>
+    </w:p>
+    <w:p>
+      <w:pPr>
+        <w:spacing w:after="0" w:line="240" w:lineRule="auto"/>
+        <w:ind w:firstLine="720"/>
+        <w:jc w:val="center"/>
+        <w:rPr>
+          <w:rFonts w:ascii="Times New Roman" w:hAnsi="Times New Roman" w:cs="Times New Roman"/>
+          <w:sz w:val="28"/>
+          <w:szCs w:val="28"/>
+          <w:lang w:val="ru-RU"/>
+        </w:rPr>
+      </w:pPr>
+      <w:r>
+        <w:rPr>
+          <w:rFonts w:ascii="Times New Roman" w:hAnsi="Times New Roman" w:cs="Times New Roman"/>
+          <w:sz w:val="28"/>
+          <w:szCs w:val="28"/>
+          <w:lang w:val="ru-RU"/>
+        </w:rPr>
+        <w:t>Вариант 25</w:t>
       </w:r>
     </w:p>
     <w:p>
@@ -835,110 +856,1985 @@
     </w:p>
     <w:p>
       <w:pPr>
-        <w:ind w:firstLine="720"/>
-        <w:jc w:val="both"/>
-        <w:rPr>
-          <w:rFonts w:ascii="Times New Roman" w:hAnsi="Times New Roman" w:cs="Times New Roman"/>
-          <w:sz w:val="28"/>
-          <w:szCs w:val="28"/>
-        </w:rPr>
-      </w:pPr>
-      <w:r>
-        <w:rPr>
-          <w:rFonts w:ascii="Times New Roman" w:hAnsi="Times New Roman" w:cs="Times New Roman"/>
-          <w:sz w:val="28"/>
-          <w:szCs w:val="28"/>
-        </w:rPr>
-        <w:t>На рисунках 1-</w:t>
-      </w:r>
-      <w:r>
-        <w:rPr>
-          <w:rFonts w:ascii="Times New Roman" w:hAnsi="Times New Roman" w:cs="Times New Roman"/>
-          <w:sz w:val="28"/>
-          <w:szCs w:val="28"/>
-          <w:lang w:val="ru-RU"/>
-        </w:rPr>
-        <w:t>3</w:t>
-      </w:r>
-      <w:r>
-        <w:rPr>
-          <w:rFonts w:ascii="Times New Roman" w:hAnsi="Times New Roman" w:cs="Times New Roman"/>
-          <w:sz w:val="28"/>
-          <w:szCs w:val="28"/>
-        </w:rPr>
-        <w:t xml:space="preserve"> показаны скриншоты работающей программы</w:t>
-      </w:r>
-      <w:r>
-        <w:rPr>
-          <w:rFonts w:ascii="Times New Roman" w:hAnsi="Times New Roman" w:cs="Times New Roman"/>
-          <w:sz w:val="28"/>
-          <w:szCs w:val="28"/>
-          <w:lang w:val="ru-RU"/>
-        </w:rPr>
-        <w:t xml:space="preserve"> и кода</w:t>
-      </w:r>
-      <w:r>
-        <w:rPr>
-          <w:rFonts w:ascii="Times New Roman" w:hAnsi="Times New Roman" w:cs="Times New Roman"/>
-          <w:sz w:val="28"/>
-          <w:szCs w:val="28"/>
-        </w:rPr>
-        <w:t>.</w:t>
-      </w:r>
-    </w:p>
-    <w:p>
-      <w:pPr>
-        <w:ind w:firstLine="720"/>
-        <w:rPr>
-          <w:rFonts w:ascii="Times New Roman" w:hAnsi="Times New Roman" w:cs="Times New Roman"/>
-          <w:sz w:val="28"/>
-          <w:szCs w:val="28"/>
-        </w:rPr>
-      </w:pPr>
-    </w:p>
-    <w:p>
-      <w:pPr>
-        <w:ind w:firstLine="720"/>
+        <w:autoSpaceDE w:val="0"/>
+        <w:autoSpaceDN w:val="0"/>
+        <w:adjustRightInd w:val="0"/>
+        <w:spacing w:after="0" w:line="240" w:lineRule="auto"/>
         <w:jc w:val="center"/>
         <w:rPr>
-          <w:rFonts w:ascii="Times New Roman" w:hAnsi="Times New Roman" w:cs="Times New Roman"/>
-          <w:sz w:val="28"/>
-          <w:szCs w:val="28"/>
-          <w:lang w:val="ru-RU"/>
-        </w:rPr>
-      </w:pPr>
-      <w:r>
-        <w:rPr>
-          <w:rFonts w:ascii="Times New Roman" w:hAnsi="Times New Roman" w:cs="Times New Roman"/>
-          <w:sz w:val="28"/>
-          <w:szCs w:val="28"/>
-          <w:lang w:val="ru-RU"/>
-        </w:rPr>
-        <w:t xml:space="preserve">Рисунок 1 – Скриншот </w:t>
-      </w:r>
-      <w:r>
-        <w:rPr>
-          <w:rFonts w:ascii="Times New Roman" w:hAnsi="Times New Roman" w:cs="Times New Roman"/>
-          <w:sz w:val="28"/>
-          <w:szCs w:val="28"/>
-          <w:lang w:val="ru-RU"/>
-        </w:rPr>
-        <w:t>кода программ</w:t>
-      </w:r>
-      <w:r>
-        <w:rPr>
-          <w:rFonts w:ascii="Times New Roman" w:hAnsi="Times New Roman" w:cs="Times New Roman"/>
-          <w:sz w:val="28"/>
-          <w:szCs w:val="28"/>
-          <w:lang w:val="ru-RU"/>
-        </w:rPr>
-        <w:t>ы</w:t>
-      </w:r>
+          <w:rFonts w:ascii="Times New Roman" w:eastAsia="Times New Roman" w:hAnsi="Times New Roman" w:cs="Times New Roman"/>
+          <w:sz w:val="28"/>
+          <w:szCs w:val="28"/>
+          <w:lang w:val="ru-RU" w:eastAsia="ru-RU"/>
+        </w:rPr>
+      </w:pPr>
+      <w:r>
+        <w:rPr>
+          <w:rFonts w:ascii="Times New Roman" w:eastAsia="Times New Roman" w:hAnsi="Times New Roman" w:cs="Times New Roman"/>
+          <w:sz w:val="28"/>
+          <w:szCs w:val="28"/>
+          <w:lang w:val="ru-RU" w:eastAsia="ru-RU"/>
+        </w:rPr>
+        <w:t>Далее представлены код, схема и результат работы</w:t>
+      </w:r>
+    </w:p>
+    <w:p>
+      <w:pPr>
+        <w:autoSpaceDE w:val="0"/>
+        <w:autoSpaceDN w:val="0"/>
+        <w:adjustRightInd w:val="0"/>
+        <w:spacing w:after="0" w:line="240" w:lineRule="auto"/>
+        <w:jc w:val="center"/>
+        <w:rPr>
+          <w:rFonts w:ascii="Times New Roman" w:eastAsia="Times New Roman" w:hAnsi="Times New Roman" w:cs="Times New Roman"/>
+          <w:sz w:val="28"/>
+          <w:szCs w:val="28"/>
+          <w:lang w:val="ru-RU" w:eastAsia="ru-RU"/>
+        </w:rPr>
+      </w:pPr>
+      <w:r>
+        <w:rPr>
+          <w:rFonts w:ascii="Times New Roman" w:eastAsia="Times New Roman" w:hAnsi="Times New Roman" w:cs="Times New Roman"/>
+          <w:sz w:val="28"/>
+          <w:szCs w:val="28"/>
+          <w:lang w:val="ru-RU" w:eastAsia="ru-RU"/>
+        </w:rPr>
+        <w:t>Программы для задания</w:t>
+      </w:r>
+    </w:p>
+    <w:p>
+      <w:pPr>
+        <w:ind w:firstLine="720"/>
+        <w:rPr>
+          <w:rFonts w:ascii="Times New Roman" w:hAnsi="Times New Roman" w:cs="Times New Roman"/>
+          <w:sz w:val="28"/>
+          <w:szCs w:val="28"/>
+          <w:lang w:val="ru-RU"/>
+        </w:rPr>
+      </w:pPr>
       <w:bookmarkStart w:id="0" w:name="_GoBack"/>
       <w:bookmarkEnd w:id="0"/>
     </w:p>
     <w:p>
       <w:pPr>
+        <w:autoSpaceDE w:val="0"/>
+        <w:autoSpaceDN w:val="0"/>
+        <w:adjustRightInd w:val="0"/>
+        <w:spacing w:after="0" w:line="240" w:lineRule="auto"/>
+        <w:rPr>
+          <w:rFonts w:ascii="Cascadia Mono" w:hAnsi="Cascadia Mono" w:cs="Cascadia Mono"/>
+          <w:color w:val="000000"/>
+          <w:sz w:val="19"/>
+          <w:szCs w:val="19"/>
+          <w:highlight w:val="white"/>
+          <w:lang w:val="ru-RU"/>
+        </w:rPr>
+      </w:pPr>
+      <w:r>
+        <w:rPr>
+          <w:rFonts w:ascii="Cascadia Mono" w:hAnsi="Cascadia Mono" w:cs="Cascadia Mono"/>
+          <w:color w:val="808080"/>
+          <w:sz w:val="19"/>
+          <w:szCs w:val="19"/>
+          <w:highlight w:val="white"/>
+          <w:lang w:val="ru-RU"/>
+        </w:rPr>
+        <w:t>#</w:t>
+      </w:r>
+      <w:r>
+        <w:rPr>
+          <w:rFonts w:ascii="Cascadia Mono" w:hAnsi="Cascadia Mono" w:cs="Cascadia Mono"/>
+          <w:color w:val="808080"/>
+          <w:sz w:val="19"/>
+          <w:szCs w:val="19"/>
+          <w:highlight w:val="white"/>
+          <w:lang w:val="en-US"/>
+        </w:rPr>
+        <w:t>include</w:t>
+      </w:r>
+      <w:r>
+        <w:rPr>
+          <w:rFonts w:ascii="Cascadia Mono" w:hAnsi="Cascadia Mono" w:cs="Cascadia Mono"/>
+          <w:color w:val="000000"/>
+          <w:sz w:val="19"/>
+          <w:szCs w:val="19"/>
+          <w:highlight w:val="white"/>
+          <w:lang w:val="ru-RU"/>
+        </w:rPr>
+        <w:t xml:space="preserve"> </w:t>
+      </w:r>
+      <w:r>
+        <w:rPr>
+          <w:rFonts w:ascii="Cascadia Mono" w:hAnsi="Cascadia Mono" w:cs="Cascadia Mono"/>
+          <w:color w:val="A31515"/>
+          <w:sz w:val="19"/>
+          <w:szCs w:val="19"/>
+          <w:highlight w:val="white"/>
+          <w:lang w:val="ru-RU"/>
+        </w:rPr>
+        <w:t>"</w:t>
+      </w:r>
+      <w:proofErr w:type="spellStart"/>
+      <w:r>
+        <w:rPr>
+          <w:rFonts w:ascii="Cascadia Mono" w:hAnsi="Cascadia Mono" w:cs="Cascadia Mono"/>
+          <w:color w:val="A31515"/>
+          <w:sz w:val="19"/>
+          <w:szCs w:val="19"/>
+          <w:highlight w:val="white"/>
+          <w:lang w:val="en-US"/>
+        </w:rPr>
+        <w:t>iostream</w:t>
+      </w:r>
+      <w:proofErr w:type="spellEnd"/>
+      <w:r>
+        <w:rPr>
+          <w:rFonts w:ascii="Cascadia Mono" w:hAnsi="Cascadia Mono" w:cs="Cascadia Mono"/>
+          <w:color w:val="A31515"/>
+          <w:sz w:val="19"/>
+          <w:szCs w:val="19"/>
+          <w:highlight w:val="white"/>
+          <w:lang w:val="ru-RU"/>
+        </w:rPr>
+        <w:t>"</w:t>
+      </w:r>
+    </w:p>
+    <w:p>
+      <w:pPr>
+        <w:autoSpaceDE w:val="0"/>
+        <w:autoSpaceDN w:val="0"/>
+        <w:adjustRightInd w:val="0"/>
+        <w:spacing w:after="0" w:line="240" w:lineRule="auto"/>
+        <w:rPr>
+          <w:rFonts w:ascii="Cascadia Mono" w:hAnsi="Cascadia Mono" w:cs="Cascadia Mono"/>
+          <w:color w:val="000000"/>
+          <w:sz w:val="19"/>
+          <w:szCs w:val="19"/>
+          <w:highlight w:val="white"/>
+          <w:lang w:val="en-US"/>
+        </w:rPr>
+      </w:pPr>
+      <w:r>
+        <w:rPr>
+          <w:rFonts w:ascii="Cascadia Mono" w:hAnsi="Cascadia Mono" w:cs="Cascadia Mono"/>
+          <w:color w:val="808080"/>
+          <w:sz w:val="19"/>
+          <w:szCs w:val="19"/>
+          <w:highlight w:val="white"/>
+          <w:lang w:val="en-US"/>
+        </w:rPr>
+        <w:t>#include</w:t>
+      </w:r>
+      <w:r>
+        <w:rPr>
+          <w:rFonts w:ascii="Cascadia Mono" w:hAnsi="Cascadia Mono" w:cs="Cascadia Mono"/>
+          <w:color w:val="000000"/>
+          <w:sz w:val="19"/>
+          <w:szCs w:val="19"/>
+          <w:highlight w:val="white"/>
+          <w:lang w:val="en-US"/>
+        </w:rPr>
+        <w:t xml:space="preserve"> </w:t>
+      </w:r>
+      <w:r>
+        <w:rPr>
+          <w:rFonts w:ascii="Cascadia Mono" w:hAnsi="Cascadia Mono" w:cs="Cascadia Mono"/>
+          <w:color w:val="A31515"/>
+          <w:sz w:val="19"/>
+          <w:szCs w:val="19"/>
+          <w:highlight w:val="white"/>
+          <w:lang w:val="en-US"/>
+        </w:rPr>
+        <w:t>"</w:t>
+      </w:r>
+      <w:proofErr w:type="spellStart"/>
+      <w:r>
+        <w:rPr>
+          <w:rFonts w:ascii="Cascadia Mono" w:hAnsi="Cascadia Mono" w:cs="Cascadia Mono"/>
+          <w:color w:val="A31515"/>
+          <w:sz w:val="19"/>
+          <w:szCs w:val="19"/>
+          <w:highlight w:val="white"/>
+          <w:lang w:val="en-US"/>
+        </w:rPr>
+        <w:t>cstdlib</w:t>
+      </w:r>
+      <w:proofErr w:type="spellEnd"/>
+      <w:r>
+        <w:rPr>
+          <w:rFonts w:ascii="Cascadia Mono" w:hAnsi="Cascadia Mono" w:cs="Cascadia Mono"/>
+          <w:color w:val="A31515"/>
+          <w:sz w:val="19"/>
+          <w:szCs w:val="19"/>
+          <w:highlight w:val="white"/>
+          <w:lang w:val="en-US"/>
+        </w:rPr>
+        <w:t>"</w:t>
+      </w:r>
+    </w:p>
+    <w:p>
+      <w:pPr>
+        <w:autoSpaceDE w:val="0"/>
+        <w:autoSpaceDN w:val="0"/>
+        <w:adjustRightInd w:val="0"/>
+        <w:spacing w:after="0" w:line="240" w:lineRule="auto"/>
+        <w:rPr>
+          <w:rFonts w:ascii="Cascadia Mono" w:hAnsi="Cascadia Mono" w:cs="Cascadia Mono"/>
+          <w:color w:val="000000"/>
+          <w:sz w:val="19"/>
+          <w:szCs w:val="19"/>
+          <w:highlight w:val="white"/>
+          <w:lang w:val="en-US"/>
+        </w:rPr>
+      </w:pPr>
+      <w:r>
+        <w:rPr>
+          <w:rFonts w:ascii="Cascadia Mono" w:hAnsi="Cascadia Mono" w:cs="Cascadia Mono"/>
+          <w:color w:val="808080"/>
+          <w:sz w:val="19"/>
+          <w:szCs w:val="19"/>
+          <w:highlight w:val="white"/>
+          <w:lang w:val="en-US"/>
+        </w:rPr>
+        <w:t>#include</w:t>
+      </w:r>
+      <w:r>
+        <w:rPr>
+          <w:rFonts w:ascii="Cascadia Mono" w:hAnsi="Cascadia Mono" w:cs="Cascadia Mono"/>
+          <w:color w:val="000000"/>
+          <w:sz w:val="19"/>
+          <w:szCs w:val="19"/>
+          <w:highlight w:val="white"/>
+          <w:lang w:val="en-US"/>
+        </w:rPr>
+        <w:t xml:space="preserve"> </w:t>
+      </w:r>
+      <w:r>
+        <w:rPr>
+          <w:rFonts w:ascii="Cascadia Mono" w:hAnsi="Cascadia Mono" w:cs="Cascadia Mono"/>
+          <w:color w:val="A31515"/>
+          <w:sz w:val="19"/>
+          <w:szCs w:val="19"/>
+          <w:highlight w:val="white"/>
+          <w:lang w:val="en-US"/>
+        </w:rPr>
+        <w:t>"</w:t>
+      </w:r>
+      <w:proofErr w:type="spellStart"/>
+      <w:r>
+        <w:rPr>
+          <w:rFonts w:ascii="Cascadia Mono" w:hAnsi="Cascadia Mono" w:cs="Cascadia Mono"/>
+          <w:color w:val="A31515"/>
+          <w:sz w:val="19"/>
+          <w:szCs w:val="19"/>
+          <w:highlight w:val="white"/>
+          <w:lang w:val="en-US"/>
+        </w:rPr>
+        <w:t>cmath</w:t>
+      </w:r>
+      <w:proofErr w:type="spellEnd"/>
+      <w:r>
+        <w:rPr>
+          <w:rFonts w:ascii="Cascadia Mono" w:hAnsi="Cascadia Mono" w:cs="Cascadia Mono"/>
+          <w:color w:val="A31515"/>
+          <w:sz w:val="19"/>
+          <w:szCs w:val="19"/>
+          <w:highlight w:val="white"/>
+          <w:lang w:val="en-US"/>
+        </w:rPr>
+        <w:t>"</w:t>
+      </w:r>
+    </w:p>
+    <w:p>
+      <w:pPr>
+        <w:autoSpaceDE w:val="0"/>
+        <w:autoSpaceDN w:val="0"/>
+        <w:adjustRightInd w:val="0"/>
+        <w:spacing w:after="0" w:line="240" w:lineRule="auto"/>
+        <w:rPr>
+          <w:rFonts w:ascii="Cascadia Mono" w:hAnsi="Cascadia Mono" w:cs="Cascadia Mono"/>
+          <w:color w:val="000000"/>
+          <w:sz w:val="19"/>
+          <w:szCs w:val="19"/>
+          <w:highlight w:val="white"/>
+          <w:lang w:val="en-US"/>
+        </w:rPr>
+      </w:pPr>
+      <w:r>
+        <w:rPr>
+          <w:rFonts w:ascii="Cascadia Mono" w:hAnsi="Cascadia Mono" w:cs="Cascadia Mono"/>
+          <w:color w:val="0000FF"/>
+          <w:sz w:val="19"/>
+          <w:szCs w:val="19"/>
+          <w:highlight w:val="white"/>
+          <w:lang w:val="en-US"/>
+        </w:rPr>
+        <w:t>using</w:t>
+      </w:r>
+      <w:r>
+        <w:rPr>
+          <w:rFonts w:ascii="Cascadia Mono" w:hAnsi="Cascadia Mono" w:cs="Cascadia Mono"/>
+          <w:color w:val="000000"/>
+          <w:sz w:val="19"/>
+          <w:szCs w:val="19"/>
+          <w:highlight w:val="white"/>
+          <w:lang w:val="en-US"/>
+        </w:rPr>
+        <w:t xml:space="preserve"> </w:t>
+      </w:r>
+      <w:r>
+        <w:rPr>
+          <w:rFonts w:ascii="Cascadia Mono" w:hAnsi="Cascadia Mono" w:cs="Cascadia Mono"/>
+          <w:color w:val="0000FF"/>
+          <w:sz w:val="19"/>
+          <w:szCs w:val="19"/>
+          <w:highlight w:val="white"/>
+          <w:lang w:val="en-US"/>
+        </w:rPr>
+        <w:t>namespace</w:t>
+      </w:r>
+      <w:r>
+        <w:rPr>
+          <w:rFonts w:ascii="Cascadia Mono" w:hAnsi="Cascadia Mono" w:cs="Cascadia Mono"/>
+          <w:color w:val="000000"/>
+          <w:sz w:val="19"/>
+          <w:szCs w:val="19"/>
+          <w:highlight w:val="white"/>
+          <w:lang w:val="en-US"/>
+        </w:rPr>
+        <w:t xml:space="preserve"> </w:t>
+      </w:r>
+      <w:proofErr w:type="spellStart"/>
+      <w:r>
+        <w:rPr>
+          <w:rFonts w:ascii="Cascadia Mono" w:hAnsi="Cascadia Mono" w:cs="Cascadia Mono"/>
+          <w:color w:val="000000"/>
+          <w:sz w:val="19"/>
+          <w:szCs w:val="19"/>
+          <w:highlight w:val="white"/>
+          <w:lang w:val="en-US"/>
+        </w:rPr>
+        <w:t>std</w:t>
+      </w:r>
+      <w:proofErr w:type="spellEnd"/>
+      <w:r>
+        <w:rPr>
+          <w:rFonts w:ascii="Cascadia Mono" w:hAnsi="Cascadia Mono" w:cs="Cascadia Mono"/>
+          <w:color w:val="000000"/>
+          <w:sz w:val="19"/>
+          <w:szCs w:val="19"/>
+          <w:highlight w:val="white"/>
+          <w:lang w:val="en-US"/>
+        </w:rPr>
+        <w:t>;</w:t>
+      </w:r>
+    </w:p>
+    <w:p>
+      <w:pPr>
+        <w:autoSpaceDE w:val="0"/>
+        <w:autoSpaceDN w:val="0"/>
+        <w:adjustRightInd w:val="0"/>
+        <w:spacing w:after="0" w:line="240" w:lineRule="auto"/>
+        <w:rPr>
+          <w:rFonts w:ascii="Cascadia Mono" w:hAnsi="Cascadia Mono" w:cs="Cascadia Mono"/>
+          <w:color w:val="000000"/>
+          <w:sz w:val="19"/>
+          <w:szCs w:val="19"/>
+          <w:highlight w:val="white"/>
+          <w:lang w:val="en-US"/>
+        </w:rPr>
+      </w:pPr>
+      <w:proofErr w:type="spellStart"/>
+      <w:r>
+        <w:rPr>
+          <w:rFonts w:ascii="Cascadia Mono" w:hAnsi="Cascadia Mono" w:cs="Cascadia Mono"/>
+          <w:color w:val="0000FF"/>
+          <w:sz w:val="19"/>
+          <w:szCs w:val="19"/>
+          <w:highlight w:val="white"/>
+          <w:lang w:val="en-US"/>
+        </w:rPr>
+        <w:t>int</w:t>
+      </w:r>
+      <w:proofErr w:type="spellEnd"/>
+      <w:r>
+        <w:rPr>
+          <w:rFonts w:ascii="Cascadia Mono" w:hAnsi="Cascadia Mono" w:cs="Cascadia Mono"/>
+          <w:color w:val="000000"/>
+          <w:sz w:val="19"/>
+          <w:szCs w:val="19"/>
+          <w:highlight w:val="white"/>
+          <w:lang w:val="en-US"/>
+        </w:rPr>
+        <w:t xml:space="preserve"> </w:t>
+      </w:r>
+      <w:proofErr w:type="gramStart"/>
+      <w:r>
+        <w:rPr>
+          <w:rFonts w:ascii="Cascadia Mono" w:hAnsi="Cascadia Mono" w:cs="Cascadia Mono"/>
+          <w:color w:val="000000"/>
+          <w:sz w:val="19"/>
+          <w:szCs w:val="19"/>
+          <w:highlight w:val="white"/>
+          <w:lang w:val="en-US"/>
+        </w:rPr>
+        <w:t>main(</w:t>
+      </w:r>
+      <w:proofErr w:type="gramEnd"/>
+      <w:r>
+        <w:rPr>
+          <w:rFonts w:ascii="Cascadia Mono" w:hAnsi="Cascadia Mono" w:cs="Cascadia Mono"/>
+          <w:color w:val="000000"/>
+          <w:sz w:val="19"/>
+          <w:szCs w:val="19"/>
+          <w:highlight w:val="white"/>
+          <w:lang w:val="en-US"/>
+        </w:rPr>
+        <w:t>)</w:t>
+      </w:r>
+    </w:p>
+    <w:p>
+      <w:pPr>
+        <w:autoSpaceDE w:val="0"/>
+        <w:autoSpaceDN w:val="0"/>
+        <w:adjustRightInd w:val="0"/>
+        <w:spacing w:after="0" w:line="240" w:lineRule="auto"/>
+        <w:rPr>
+          <w:rFonts w:ascii="Cascadia Mono" w:hAnsi="Cascadia Mono" w:cs="Cascadia Mono"/>
+          <w:color w:val="000000"/>
+          <w:sz w:val="19"/>
+          <w:szCs w:val="19"/>
+          <w:highlight w:val="white"/>
+          <w:lang w:val="en-US"/>
+        </w:rPr>
+      </w:pPr>
+      <w:r>
+        <w:rPr>
+          <w:rFonts w:ascii="Cascadia Mono" w:hAnsi="Cascadia Mono" w:cs="Cascadia Mono"/>
+          <w:color w:val="000000"/>
+          <w:sz w:val="19"/>
+          <w:szCs w:val="19"/>
+          <w:highlight w:val="white"/>
+          <w:lang w:val="en-US"/>
+        </w:rPr>
+        <w:t>{</w:t>
+      </w:r>
+    </w:p>
+    <w:p>
+      <w:pPr>
+        <w:autoSpaceDE w:val="0"/>
+        <w:autoSpaceDN w:val="0"/>
+        <w:adjustRightInd w:val="0"/>
+        <w:spacing w:after="0" w:line="240" w:lineRule="auto"/>
+        <w:rPr>
+          <w:rFonts w:ascii="Cascadia Mono" w:hAnsi="Cascadia Mono" w:cs="Cascadia Mono"/>
+          <w:color w:val="000000"/>
+          <w:sz w:val="19"/>
+          <w:szCs w:val="19"/>
+          <w:highlight w:val="white"/>
+          <w:lang w:val="en-US"/>
+        </w:rPr>
+      </w:pPr>
+      <w:r>
+        <w:rPr>
+          <w:rFonts w:ascii="Cascadia Mono" w:hAnsi="Cascadia Mono" w:cs="Cascadia Mono"/>
+          <w:color w:val="000000"/>
+          <w:sz w:val="19"/>
+          <w:szCs w:val="19"/>
+          <w:highlight w:val="white"/>
+          <w:lang w:val="en-US"/>
+        </w:rPr>
+        <w:tab/>
+      </w:r>
+      <w:proofErr w:type="spellStart"/>
+      <w:r>
+        <w:rPr>
+          <w:rFonts w:ascii="Cascadia Mono" w:hAnsi="Cascadia Mono" w:cs="Cascadia Mono"/>
+          <w:color w:val="0000FF"/>
+          <w:sz w:val="19"/>
+          <w:szCs w:val="19"/>
+          <w:highlight w:val="white"/>
+          <w:lang w:val="en-US"/>
+        </w:rPr>
+        <w:t>int</w:t>
+      </w:r>
+      <w:proofErr w:type="spellEnd"/>
+      <w:r>
+        <w:rPr>
+          <w:rFonts w:ascii="Cascadia Mono" w:hAnsi="Cascadia Mono" w:cs="Cascadia Mono"/>
+          <w:color w:val="000000"/>
+          <w:sz w:val="19"/>
+          <w:szCs w:val="19"/>
+          <w:highlight w:val="white"/>
+          <w:lang w:val="en-US"/>
+        </w:rPr>
+        <w:t xml:space="preserve"> </w:t>
+      </w:r>
+      <w:proofErr w:type="spellStart"/>
+      <w:r>
+        <w:rPr>
+          <w:rFonts w:ascii="Cascadia Mono" w:hAnsi="Cascadia Mono" w:cs="Cascadia Mono"/>
+          <w:color w:val="000000"/>
+          <w:sz w:val="19"/>
+          <w:szCs w:val="19"/>
+          <w:highlight w:val="white"/>
+          <w:lang w:val="en-US"/>
+        </w:rPr>
+        <w:t>num</w:t>
+      </w:r>
+      <w:proofErr w:type="spellEnd"/>
+      <w:r>
+        <w:rPr>
+          <w:rFonts w:ascii="Cascadia Mono" w:hAnsi="Cascadia Mono" w:cs="Cascadia Mono"/>
+          <w:color w:val="000000"/>
+          <w:sz w:val="19"/>
+          <w:szCs w:val="19"/>
+          <w:highlight w:val="white"/>
+          <w:lang w:val="en-US"/>
+        </w:rPr>
+        <w:t xml:space="preserve"> = 0;</w:t>
+      </w:r>
+    </w:p>
+    <w:p>
+      <w:pPr>
+        <w:autoSpaceDE w:val="0"/>
+        <w:autoSpaceDN w:val="0"/>
+        <w:adjustRightInd w:val="0"/>
+        <w:spacing w:after="0" w:line="240" w:lineRule="auto"/>
+        <w:rPr>
+          <w:rFonts w:ascii="Cascadia Mono" w:hAnsi="Cascadia Mono" w:cs="Cascadia Mono"/>
+          <w:color w:val="000000"/>
+          <w:sz w:val="19"/>
+          <w:szCs w:val="19"/>
+          <w:highlight w:val="white"/>
+          <w:lang w:val="en-US"/>
+        </w:rPr>
+      </w:pPr>
+      <w:r>
+        <w:rPr>
+          <w:rFonts w:ascii="Cascadia Mono" w:hAnsi="Cascadia Mono" w:cs="Cascadia Mono"/>
+          <w:color w:val="000000"/>
+          <w:sz w:val="19"/>
+          <w:szCs w:val="19"/>
+          <w:highlight w:val="white"/>
+          <w:lang w:val="en-US"/>
+        </w:rPr>
+        <w:tab/>
+      </w:r>
+      <w:proofErr w:type="spellStart"/>
+      <w:r>
+        <w:rPr>
+          <w:rFonts w:ascii="Cascadia Mono" w:hAnsi="Cascadia Mono" w:cs="Cascadia Mono"/>
+          <w:color w:val="000000"/>
+          <w:sz w:val="19"/>
+          <w:szCs w:val="19"/>
+          <w:highlight w:val="white"/>
+          <w:lang w:val="en-US"/>
+        </w:rPr>
+        <w:t>cout</w:t>
+      </w:r>
+      <w:proofErr w:type="spellEnd"/>
+      <w:r>
+        <w:rPr>
+          <w:rFonts w:ascii="Cascadia Mono" w:hAnsi="Cascadia Mono" w:cs="Cascadia Mono"/>
+          <w:color w:val="000000"/>
+          <w:sz w:val="19"/>
+          <w:szCs w:val="19"/>
+          <w:highlight w:val="white"/>
+          <w:lang w:val="en-US"/>
+        </w:rPr>
+        <w:t xml:space="preserve"> </w:t>
+      </w:r>
+      <w:r>
+        <w:rPr>
+          <w:rFonts w:ascii="Cascadia Mono" w:hAnsi="Cascadia Mono" w:cs="Cascadia Mono"/>
+          <w:color w:val="008080"/>
+          <w:sz w:val="19"/>
+          <w:szCs w:val="19"/>
+          <w:highlight w:val="white"/>
+          <w:lang w:val="en-US"/>
+        </w:rPr>
+        <w:t>&lt;&lt;</w:t>
+      </w:r>
+      <w:r>
+        <w:rPr>
+          <w:rFonts w:ascii="Cascadia Mono" w:hAnsi="Cascadia Mono" w:cs="Cascadia Mono"/>
+          <w:color w:val="000000"/>
+          <w:sz w:val="19"/>
+          <w:szCs w:val="19"/>
+          <w:highlight w:val="white"/>
+          <w:lang w:val="en-US"/>
+        </w:rPr>
+        <w:t xml:space="preserve"> </w:t>
+      </w:r>
+      <w:r>
+        <w:rPr>
+          <w:rFonts w:ascii="Cascadia Mono" w:hAnsi="Cascadia Mono" w:cs="Cascadia Mono"/>
+          <w:color w:val="A31515"/>
+          <w:sz w:val="19"/>
+          <w:szCs w:val="19"/>
+          <w:highlight w:val="white"/>
+          <w:lang w:val="en-US"/>
+        </w:rPr>
+        <w:t>"</w:t>
+      </w:r>
+      <w:proofErr w:type="spellStart"/>
+      <w:r>
+        <w:rPr>
+          <w:rFonts w:ascii="Cascadia Mono" w:hAnsi="Cascadia Mono" w:cs="Cascadia Mono"/>
+          <w:color w:val="A31515"/>
+          <w:sz w:val="19"/>
+          <w:szCs w:val="19"/>
+          <w:highlight w:val="white"/>
+          <w:lang w:val="en-US"/>
+        </w:rPr>
+        <w:t>Programma</w:t>
+      </w:r>
+      <w:proofErr w:type="spellEnd"/>
+      <w:r>
+        <w:rPr>
+          <w:rFonts w:ascii="Cascadia Mono" w:hAnsi="Cascadia Mono" w:cs="Cascadia Mono"/>
+          <w:color w:val="A31515"/>
+          <w:sz w:val="19"/>
+          <w:szCs w:val="19"/>
+          <w:highlight w:val="white"/>
+          <w:lang w:val="en-US"/>
+        </w:rPr>
+        <w:t xml:space="preserve"> </w:t>
+      </w:r>
+      <w:proofErr w:type="spellStart"/>
+      <w:r>
+        <w:rPr>
+          <w:rFonts w:ascii="Cascadia Mono" w:hAnsi="Cascadia Mono" w:cs="Cascadia Mono"/>
+          <w:color w:val="A31515"/>
+          <w:sz w:val="19"/>
+          <w:szCs w:val="19"/>
+          <w:highlight w:val="white"/>
+          <w:lang w:val="en-US"/>
+        </w:rPr>
+        <w:t>proverki</w:t>
+      </w:r>
+      <w:proofErr w:type="spellEnd"/>
+      <w:r>
+        <w:rPr>
+          <w:rFonts w:ascii="Cascadia Mono" w:hAnsi="Cascadia Mono" w:cs="Cascadia Mono"/>
+          <w:color w:val="A31515"/>
+          <w:sz w:val="19"/>
+          <w:szCs w:val="19"/>
+          <w:highlight w:val="white"/>
+          <w:lang w:val="en-US"/>
+        </w:rPr>
+        <w:t xml:space="preserve"> </w:t>
+      </w:r>
+      <w:proofErr w:type="spellStart"/>
+      <w:r>
+        <w:rPr>
+          <w:rFonts w:ascii="Cascadia Mono" w:hAnsi="Cascadia Mono" w:cs="Cascadia Mono"/>
+          <w:color w:val="A31515"/>
+          <w:sz w:val="19"/>
+          <w:szCs w:val="19"/>
+          <w:highlight w:val="white"/>
+          <w:lang w:val="en-US"/>
+        </w:rPr>
+        <w:t>vyskazyvaniya</w:t>
+      </w:r>
+      <w:proofErr w:type="spellEnd"/>
+      <w:r>
+        <w:rPr>
+          <w:rFonts w:ascii="Cascadia Mono" w:hAnsi="Cascadia Mono" w:cs="Cascadia Mono"/>
+          <w:color w:val="A31515"/>
+          <w:sz w:val="19"/>
+          <w:szCs w:val="19"/>
+          <w:highlight w:val="white"/>
+          <w:lang w:val="en-US"/>
+        </w:rPr>
+        <w:t xml:space="preserve">. </w:t>
+      </w:r>
+      <w:proofErr w:type="spellStart"/>
+      <w:r>
+        <w:rPr>
+          <w:rFonts w:ascii="Cascadia Mono" w:hAnsi="Cascadia Mono" w:cs="Cascadia Mono"/>
+          <w:color w:val="A31515"/>
+          <w:sz w:val="19"/>
+          <w:szCs w:val="19"/>
+          <w:highlight w:val="white"/>
+          <w:lang w:val="en-US"/>
+        </w:rPr>
+        <w:t>Vvedite</w:t>
+      </w:r>
+      <w:proofErr w:type="spellEnd"/>
+      <w:r>
+        <w:rPr>
+          <w:rFonts w:ascii="Cascadia Mono" w:hAnsi="Cascadia Mono" w:cs="Cascadia Mono"/>
+          <w:color w:val="A31515"/>
+          <w:sz w:val="19"/>
+          <w:szCs w:val="19"/>
+          <w:highlight w:val="white"/>
+          <w:lang w:val="en-US"/>
+        </w:rPr>
+        <w:t xml:space="preserve"> </w:t>
+      </w:r>
+      <w:proofErr w:type="spellStart"/>
+      <w:r>
+        <w:rPr>
+          <w:rFonts w:ascii="Cascadia Mono" w:hAnsi="Cascadia Mono" w:cs="Cascadia Mono"/>
+          <w:color w:val="A31515"/>
+          <w:sz w:val="19"/>
+          <w:szCs w:val="19"/>
+          <w:highlight w:val="white"/>
+          <w:lang w:val="en-US"/>
+        </w:rPr>
+        <w:t>celoe</w:t>
+      </w:r>
+      <w:proofErr w:type="spellEnd"/>
+      <w:r>
+        <w:rPr>
+          <w:rFonts w:ascii="Cascadia Mono" w:hAnsi="Cascadia Mono" w:cs="Cascadia Mono"/>
+          <w:color w:val="A31515"/>
+          <w:sz w:val="19"/>
+          <w:szCs w:val="19"/>
+          <w:highlight w:val="white"/>
+          <w:lang w:val="en-US"/>
+        </w:rPr>
+        <w:t xml:space="preserve"> </w:t>
+      </w:r>
+      <w:proofErr w:type="spellStart"/>
+      <w:r>
+        <w:rPr>
+          <w:rFonts w:ascii="Cascadia Mono" w:hAnsi="Cascadia Mono" w:cs="Cascadia Mono"/>
+          <w:color w:val="A31515"/>
+          <w:sz w:val="19"/>
+          <w:szCs w:val="19"/>
+          <w:highlight w:val="white"/>
+          <w:lang w:val="en-US"/>
+        </w:rPr>
+        <w:t>chislo</w:t>
+      </w:r>
+      <w:proofErr w:type="spellEnd"/>
+      <w:r>
+        <w:rPr>
+          <w:rFonts w:ascii="Cascadia Mono" w:hAnsi="Cascadia Mono" w:cs="Cascadia Mono"/>
+          <w:color w:val="A31515"/>
+          <w:sz w:val="19"/>
+          <w:szCs w:val="19"/>
+          <w:highlight w:val="white"/>
+          <w:lang w:val="en-US"/>
+        </w:rPr>
+        <w:t>: "</w:t>
+      </w:r>
+      <w:r>
+        <w:rPr>
+          <w:rFonts w:ascii="Cascadia Mono" w:hAnsi="Cascadia Mono" w:cs="Cascadia Mono"/>
+          <w:color w:val="000000"/>
+          <w:sz w:val="19"/>
+          <w:szCs w:val="19"/>
+          <w:highlight w:val="white"/>
+          <w:lang w:val="en-US"/>
+        </w:rPr>
+        <w:t>;</w:t>
+      </w:r>
+    </w:p>
+    <w:p>
+      <w:pPr>
+        <w:autoSpaceDE w:val="0"/>
+        <w:autoSpaceDN w:val="0"/>
+        <w:adjustRightInd w:val="0"/>
+        <w:spacing w:after="0" w:line="240" w:lineRule="auto"/>
+        <w:rPr>
+          <w:rFonts w:ascii="Cascadia Mono" w:hAnsi="Cascadia Mono" w:cs="Cascadia Mono"/>
+          <w:color w:val="000000"/>
+          <w:sz w:val="19"/>
+          <w:szCs w:val="19"/>
+          <w:highlight w:val="white"/>
+          <w:lang w:val="en-US"/>
+        </w:rPr>
+      </w:pPr>
+      <w:r>
+        <w:rPr>
+          <w:rFonts w:ascii="Cascadia Mono" w:hAnsi="Cascadia Mono" w:cs="Cascadia Mono"/>
+          <w:color w:val="000000"/>
+          <w:sz w:val="19"/>
+          <w:szCs w:val="19"/>
+          <w:highlight w:val="white"/>
+          <w:lang w:val="en-US"/>
+        </w:rPr>
+        <w:tab/>
+      </w:r>
+      <w:proofErr w:type="spellStart"/>
+      <w:r>
+        <w:rPr>
+          <w:rFonts w:ascii="Cascadia Mono" w:hAnsi="Cascadia Mono" w:cs="Cascadia Mono"/>
+          <w:color w:val="000000"/>
+          <w:sz w:val="19"/>
+          <w:szCs w:val="19"/>
+          <w:highlight w:val="white"/>
+          <w:lang w:val="en-US"/>
+        </w:rPr>
+        <w:t>cin</w:t>
+      </w:r>
+      <w:proofErr w:type="spellEnd"/>
+      <w:r>
+        <w:rPr>
+          <w:rFonts w:ascii="Cascadia Mono" w:hAnsi="Cascadia Mono" w:cs="Cascadia Mono"/>
+          <w:color w:val="000000"/>
+          <w:sz w:val="19"/>
+          <w:szCs w:val="19"/>
+          <w:highlight w:val="white"/>
+          <w:lang w:val="en-US"/>
+        </w:rPr>
+        <w:t xml:space="preserve"> </w:t>
+      </w:r>
+      <w:r>
+        <w:rPr>
+          <w:rFonts w:ascii="Cascadia Mono" w:hAnsi="Cascadia Mono" w:cs="Cascadia Mono"/>
+          <w:color w:val="008080"/>
+          <w:sz w:val="19"/>
+          <w:szCs w:val="19"/>
+          <w:highlight w:val="white"/>
+          <w:lang w:val="en-US"/>
+        </w:rPr>
+        <w:t>&gt;&gt;</w:t>
+      </w:r>
+      <w:r>
+        <w:rPr>
+          <w:rFonts w:ascii="Cascadia Mono" w:hAnsi="Cascadia Mono" w:cs="Cascadia Mono"/>
+          <w:color w:val="000000"/>
+          <w:sz w:val="19"/>
+          <w:szCs w:val="19"/>
+          <w:highlight w:val="white"/>
+          <w:lang w:val="en-US"/>
+        </w:rPr>
+        <w:t xml:space="preserve"> </w:t>
+      </w:r>
+      <w:proofErr w:type="spellStart"/>
+      <w:r>
+        <w:rPr>
+          <w:rFonts w:ascii="Cascadia Mono" w:hAnsi="Cascadia Mono" w:cs="Cascadia Mono"/>
+          <w:color w:val="000000"/>
+          <w:sz w:val="19"/>
+          <w:szCs w:val="19"/>
+          <w:highlight w:val="white"/>
+          <w:lang w:val="en-US"/>
+        </w:rPr>
+        <w:t>num</w:t>
+      </w:r>
+      <w:proofErr w:type="spellEnd"/>
+      <w:r>
+        <w:rPr>
+          <w:rFonts w:ascii="Cascadia Mono" w:hAnsi="Cascadia Mono" w:cs="Cascadia Mono"/>
+          <w:color w:val="000000"/>
+          <w:sz w:val="19"/>
+          <w:szCs w:val="19"/>
+          <w:highlight w:val="white"/>
+          <w:lang w:val="en-US"/>
+        </w:rPr>
+        <w:t>;</w:t>
+      </w:r>
+    </w:p>
+    <w:p>
+      <w:pPr>
+        <w:autoSpaceDE w:val="0"/>
+        <w:autoSpaceDN w:val="0"/>
+        <w:adjustRightInd w:val="0"/>
+        <w:spacing w:after="0" w:line="240" w:lineRule="auto"/>
+        <w:rPr>
+          <w:rFonts w:ascii="Cascadia Mono" w:hAnsi="Cascadia Mono" w:cs="Cascadia Mono"/>
+          <w:color w:val="000000"/>
+          <w:sz w:val="19"/>
+          <w:szCs w:val="19"/>
+          <w:highlight w:val="white"/>
+          <w:lang w:val="en-US"/>
+        </w:rPr>
+      </w:pPr>
+      <w:r>
+        <w:rPr>
+          <w:rFonts w:ascii="Cascadia Mono" w:hAnsi="Cascadia Mono" w:cs="Cascadia Mono"/>
+          <w:color w:val="000000"/>
+          <w:sz w:val="19"/>
+          <w:szCs w:val="19"/>
+          <w:highlight w:val="white"/>
+          <w:lang w:val="en-US"/>
+        </w:rPr>
+        <w:tab/>
+      </w:r>
+      <w:proofErr w:type="spellStart"/>
+      <w:r>
+        <w:rPr>
+          <w:rFonts w:ascii="Cascadia Mono" w:hAnsi="Cascadia Mono" w:cs="Cascadia Mono"/>
+          <w:color w:val="000000"/>
+          <w:sz w:val="19"/>
+          <w:szCs w:val="19"/>
+          <w:highlight w:val="white"/>
+          <w:lang w:val="en-US"/>
+        </w:rPr>
+        <w:t>cout</w:t>
+      </w:r>
+      <w:proofErr w:type="spellEnd"/>
+      <w:r>
+        <w:rPr>
+          <w:rFonts w:ascii="Cascadia Mono" w:hAnsi="Cascadia Mono" w:cs="Cascadia Mono"/>
+          <w:color w:val="000000"/>
+          <w:sz w:val="19"/>
+          <w:szCs w:val="19"/>
+          <w:highlight w:val="white"/>
+          <w:lang w:val="en-US"/>
+        </w:rPr>
+        <w:t xml:space="preserve"> </w:t>
+      </w:r>
+      <w:r>
+        <w:rPr>
+          <w:rFonts w:ascii="Cascadia Mono" w:hAnsi="Cascadia Mono" w:cs="Cascadia Mono"/>
+          <w:color w:val="008080"/>
+          <w:sz w:val="19"/>
+          <w:szCs w:val="19"/>
+          <w:highlight w:val="white"/>
+          <w:lang w:val="en-US"/>
+        </w:rPr>
+        <w:t>&lt;&lt;</w:t>
+      </w:r>
+      <w:r>
+        <w:rPr>
+          <w:rFonts w:ascii="Cascadia Mono" w:hAnsi="Cascadia Mono" w:cs="Cascadia Mono"/>
+          <w:color w:val="000000"/>
+          <w:sz w:val="19"/>
+          <w:szCs w:val="19"/>
+          <w:highlight w:val="white"/>
+          <w:lang w:val="en-US"/>
+        </w:rPr>
+        <w:t xml:space="preserve"> </w:t>
+      </w:r>
+      <w:r>
+        <w:rPr>
+          <w:rFonts w:ascii="Cascadia Mono" w:hAnsi="Cascadia Mono" w:cs="Cascadia Mono"/>
+          <w:color w:val="A31515"/>
+          <w:sz w:val="19"/>
+          <w:szCs w:val="19"/>
+          <w:highlight w:val="white"/>
+          <w:lang w:val="en-US"/>
+        </w:rPr>
+        <w:t xml:space="preserve">"\n </w:t>
+      </w:r>
+      <w:proofErr w:type="spellStart"/>
+      <w:r>
+        <w:rPr>
+          <w:rFonts w:ascii="Cascadia Mono" w:hAnsi="Cascadia Mono" w:cs="Cascadia Mono"/>
+          <w:color w:val="A31515"/>
+          <w:sz w:val="19"/>
+          <w:szCs w:val="19"/>
+          <w:highlight w:val="white"/>
+          <w:lang w:val="en-US"/>
+        </w:rPr>
+        <w:t>Chislo</w:t>
+      </w:r>
+      <w:proofErr w:type="spellEnd"/>
+      <w:r>
+        <w:rPr>
+          <w:rFonts w:ascii="Cascadia Mono" w:hAnsi="Cascadia Mono" w:cs="Cascadia Mono"/>
+          <w:color w:val="A31515"/>
+          <w:sz w:val="19"/>
+          <w:szCs w:val="19"/>
+          <w:highlight w:val="white"/>
+          <w:lang w:val="en-US"/>
+        </w:rPr>
+        <w:t xml:space="preserve"> "</w:t>
+      </w:r>
+      <w:r>
+        <w:rPr>
+          <w:rFonts w:ascii="Cascadia Mono" w:hAnsi="Cascadia Mono" w:cs="Cascadia Mono"/>
+          <w:color w:val="000000"/>
+          <w:sz w:val="19"/>
+          <w:szCs w:val="19"/>
+          <w:highlight w:val="white"/>
+          <w:lang w:val="en-US"/>
+        </w:rPr>
+        <w:t xml:space="preserve"> </w:t>
+      </w:r>
+      <w:r>
+        <w:rPr>
+          <w:rFonts w:ascii="Cascadia Mono" w:hAnsi="Cascadia Mono" w:cs="Cascadia Mono"/>
+          <w:color w:val="008080"/>
+          <w:sz w:val="19"/>
+          <w:szCs w:val="19"/>
+          <w:highlight w:val="white"/>
+          <w:lang w:val="en-US"/>
+        </w:rPr>
+        <w:t>&lt;&lt;</w:t>
+      </w:r>
+      <w:r>
+        <w:rPr>
+          <w:rFonts w:ascii="Cascadia Mono" w:hAnsi="Cascadia Mono" w:cs="Cascadia Mono"/>
+          <w:color w:val="000000"/>
+          <w:sz w:val="19"/>
+          <w:szCs w:val="19"/>
+          <w:highlight w:val="white"/>
+          <w:lang w:val="en-US"/>
+        </w:rPr>
+        <w:t xml:space="preserve"> </w:t>
+      </w:r>
+      <w:proofErr w:type="spellStart"/>
+      <w:r>
+        <w:rPr>
+          <w:rFonts w:ascii="Cascadia Mono" w:hAnsi="Cascadia Mono" w:cs="Cascadia Mono"/>
+          <w:color w:val="000000"/>
+          <w:sz w:val="19"/>
+          <w:szCs w:val="19"/>
+          <w:highlight w:val="white"/>
+          <w:lang w:val="en-US"/>
+        </w:rPr>
+        <w:t>num</w:t>
+      </w:r>
+      <w:proofErr w:type="spellEnd"/>
+      <w:r>
+        <w:rPr>
+          <w:rFonts w:ascii="Cascadia Mono" w:hAnsi="Cascadia Mono" w:cs="Cascadia Mono"/>
+          <w:color w:val="000000"/>
+          <w:sz w:val="19"/>
+          <w:szCs w:val="19"/>
+          <w:highlight w:val="white"/>
+          <w:lang w:val="en-US"/>
+        </w:rPr>
+        <w:t xml:space="preserve"> </w:t>
+      </w:r>
+      <w:r>
+        <w:rPr>
+          <w:rFonts w:ascii="Cascadia Mono" w:hAnsi="Cascadia Mono" w:cs="Cascadia Mono"/>
+          <w:color w:val="008080"/>
+          <w:sz w:val="19"/>
+          <w:szCs w:val="19"/>
+          <w:highlight w:val="white"/>
+          <w:lang w:val="en-US"/>
+        </w:rPr>
+        <w:t>&lt;&lt;</w:t>
+      </w:r>
+      <w:r>
+        <w:rPr>
+          <w:rFonts w:ascii="Cascadia Mono" w:hAnsi="Cascadia Mono" w:cs="Cascadia Mono"/>
+          <w:color w:val="A31515"/>
+          <w:sz w:val="19"/>
+          <w:szCs w:val="19"/>
+          <w:highlight w:val="white"/>
+          <w:lang w:val="en-US"/>
+        </w:rPr>
+        <w:t xml:space="preserve">" </w:t>
+      </w:r>
+      <w:proofErr w:type="spellStart"/>
+      <w:r>
+        <w:rPr>
+          <w:rFonts w:ascii="Cascadia Mono" w:hAnsi="Cascadia Mono" w:cs="Cascadia Mono"/>
+          <w:color w:val="A31515"/>
+          <w:sz w:val="19"/>
+          <w:szCs w:val="19"/>
+          <w:highlight w:val="white"/>
+          <w:lang w:val="en-US"/>
+        </w:rPr>
+        <w:t>yavlyaetsya</w:t>
+      </w:r>
+      <w:proofErr w:type="spellEnd"/>
+      <w:r>
+        <w:rPr>
+          <w:rFonts w:ascii="Cascadia Mono" w:hAnsi="Cascadia Mono" w:cs="Cascadia Mono"/>
+          <w:color w:val="A31515"/>
+          <w:sz w:val="19"/>
+          <w:szCs w:val="19"/>
+          <w:highlight w:val="white"/>
+          <w:lang w:val="en-US"/>
+        </w:rPr>
+        <w:t xml:space="preserve"> </w:t>
+      </w:r>
+      <w:proofErr w:type="spellStart"/>
+      <w:r>
+        <w:rPr>
+          <w:rFonts w:ascii="Cascadia Mono" w:hAnsi="Cascadia Mono" w:cs="Cascadia Mono"/>
+          <w:color w:val="A31515"/>
+          <w:sz w:val="19"/>
+          <w:szCs w:val="19"/>
+          <w:highlight w:val="white"/>
+          <w:lang w:val="en-US"/>
+        </w:rPr>
+        <w:t>chetnym</w:t>
+      </w:r>
+      <w:proofErr w:type="spellEnd"/>
+      <w:r>
+        <w:rPr>
+          <w:rFonts w:ascii="Cascadia Mono" w:hAnsi="Cascadia Mono" w:cs="Cascadia Mono"/>
+          <w:color w:val="A31515"/>
+          <w:sz w:val="19"/>
+          <w:szCs w:val="19"/>
+          <w:highlight w:val="white"/>
+          <w:lang w:val="en-US"/>
+        </w:rPr>
+        <w:t xml:space="preserve"> </w:t>
+      </w:r>
+      <w:proofErr w:type="spellStart"/>
+      <w:r>
+        <w:rPr>
+          <w:rFonts w:ascii="Cascadia Mono" w:hAnsi="Cascadia Mono" w:cs="Cascadia Mono"/>
+          <w:color w:val="A31515"/>
+          <w:sz w:val="19"/>
+          <w:szCs w:val="19"/>
+          <w:highlight w:val="white"/>
+          <w:lang w:val="en-US"/>
+        </w:rPr>
+        <w:t>i</w:t>
+      </w:r>
+      <w:proofErr w:type="spellEnd"/>
+      <w:r>
+        <w:rPr>
+          <w:rFonts w:ascii="Cascadia Mono" w:hAnsi="Cascadia Mono" w:cs="Cascadia Mono"/>
+          <w:color w:val="A31515"/>
+          <w:sz w:val="19"/>
+          <w:szCs w:val="19"/>
+          <w:highlight w:val="white"/>
+          <w:lang w:val="en-US"/>
+        </w:rPr>
+        <w:t xml:space="preserve"> </w:t>
+      </w:r>
+      <w:proofErr w:type="spellStart"/>
+      <w:r>
+        <w:rPr>
+          <w:rFonts w:ascii="Cascadia Mono" w:hAnsi="Cascadia Mono" w:cs="Cascadia Mono"/>
+          <w:color w:val="A31515"/>
+          <w:sz w:val="19"/>
+          <w:szCs w:val="19"/>
+          <w:highlight w:val="white"/>
+          <w:lang w:val="en-US"/>
+        </w:rPr>
+        <w:t>dvuznachnym</w:t>
+      </w:r>
+      <w:proofErr w:type="spellEnd"/>
+      <w:r>
+        <w:rPr>
+          <w:rFonts w:ascii="Cascadia Mono" w:hAnsi="Cascadia Mono" w:cs="Cascadia Mono"/>
+          <w:color w:val="A31515"/>
+          <w:sz w:val="19"/>
+          <w:szCs w:val="19"/>
+          <w:highlight w:val="white"/>
+          <w:lang w:val="en-US"/>
+        </w:rPr>
+        <w:t>. \n"</w:t>
+      </w:r>
+      <w:r>
+        <w:rPr>
+          <w:rFonts w:ascii="Cascadia Mono" w:hAnsi="Cascadia Mono" w:cs="Cascadia Mono"/>
+          <w:color w:val="000000"/>
+          <w:sz w:val="19"/>
+          <w:szCs w:val="19"/>
+          <w:highlight w:val="white"/>
+          <w:lang w:val="en-US"/>
+        </w:rPr>
+        <w:t>;</w:t>
+      </w:r>
+    </w:p>
+    <w:p>
+      <w:pPr>
+        <w:autoSpaceDE w:val="0"/>
+        <w:autoSpaceDN w:val="0"/>
+        <w:adjustRightInd w:val="0"/>
+        <w:spacing w:after="0" w:line="240" w:lineRule="auto"/>
+        <w:rPr>
+          <w:rFonts w:ascii="Cascadia Mono" w:hAnsi="Cascadia Mono" w:cs="Cascadia Mono"/>
+          <w:color w:val="000000"/>
+          <w:sz w:val="19"/>
+          <w:szCs w:val="19"/>
+          <w:highlight w:val="white"/>
+          <w:lang w:val="en-US"/>
+        </w:rPr>
+      </w:pPr>
+      <w:r>
+        <w:rPr>
+          <w:rFonts w:ascii="Cascadia Mono" w:hAnsi="Cascadia Mono" w:cs="Cascadia Mono"/>
+          <w:color w:val="000000"/>
+          <w:sz w:val="19"/>
+          <w:szCs w:val="19"/>
+          <w:highlight w:val="white"/>
+          <w:lang w:val="en-US"/>
+        </w:rPr>
+        <w:tab/>
+      </w:r>
+      <w:r>
+        <w:rPr>
+          <w:rFonts w:ascii="Cascadia Mono" w:hAnsi="Cascadia Mono" w:cs="Cascadia Mono"/>
+          <w:color w:val="0000FF"/>
+          <w:sz w:val="19"/>
+          <w:szCs w:val="19"/>
+          <w:highlight w:val="white"/>
+          <w:lang w:val="en-US"/>
+        </w:rPr>
+        <w:t>if</w:t>
+      </w:r>
+      <w:r>
+        <w:rPr>
+          <w:rFonts w:ascii="Cascadia Mono" w:hAnsi="Cascadia Mono" w:cs="Cascadia Mono"/>
+          <w:color w:val="000000"/>
+          <w:sz w:val="19"/>
+          <w:szCs w:val="19"/>
+          <w:highlight w:val="white"/>
+          <w:lang w:val="en-US"/>
+        </w:rPr>
+        <w:t xml:space="preserve"> (((</w:t>
+      </w:r>
+      <w:proofErr w:type="spellStart"/>
+      <w:r>
+        <w:rPr>
+          <w:rFonts w:ascii="Cascadia Mono" w:hAnsi="Cascadia Mono" w:cs="Cascadia Mono"/>
+          <w:color w:val="000000"/>
+          <w:sz w:val="19"/>
+          <w:szCs w:val="19"/>
+          <w:highlight w:val="white"/>
+          <w:lang w:val="en-US"/>
+        </w:rPr>
+        <w:t>num</w:t>
+      </w:r>
+      <w:proofErr w:type="spellEnd"/>
+      <w:r>
+        <w:rPr>
+          <w:rFonts w:ascii="Cascadia Mono" w:hAnsi="Cascadia Mono" w:cs="Cascadia Mono"/>
+          <w:color w:val="000000"/>
+          <w:sz w:val="19"/>
+          <w:szCs w:val="19"/>
+          <w:highlight w:val="white"/>
+          <w:lang w:val="en-US"/>
+        </w:rPr>
+        <w:t xml:space="preserve"> % 2) == 0) </w:t>
+      </w:r>
+      <w:r>
+        <w:rPr>
+          <w:rFonts w:ascii="Cascadia Mono" w:hAnsi="Cascadia Mono" w:cs="Cascadia Mono"/>
+          <w:color w:val="0000FF"/>
+          <w:sz w:val="19"/>
+          <w:szCs w:val="19"/>
+          <w:highlight w:val="white"/>
+          <w:lang w:val="en-US"/>
+        </w:rPr>
+        <w:t>and</w:t>
+      </w:r>
+      <w:r>
+        <w:rPr>
+          <w:rFonts w:ascii="Cascadia Mono" w:hAnsi="Cascadia Mono" w:cs="Cascadia Mono"/>
+          <w:color w:val="000000"/>
+          <w:sz w:val="19"/>
+          <w:szCs w:val="19"/>
+          <w:highlight w:val="white"/>
+          <w:lang w:val="en-US"/>
+        </w:rPr>
+        <w:t xml:space="preserve"> (</w:t>
+      </w:r>
+      <w:proofErr w:type="spellStart"/>
+      <w:r>
+        <w:rPr>
+          <w:rFonts w:ascii="Cascadia Mono" w:hAnsi="Cascadia Mono" w:cs="Cascadia Mono"/>
+          <w:color w:val="000000"/>
+          <w:sz w:val="19"/>
+          <w:szCs w:val="19"/>
+          <w:highlight w:val="white"/>
+          <w:lang w:val="en-US"/>
+        </w:rPr>
+        <w:t>num</w:t>
+      </w:r>
+      <w:proofErr w:type="spellEnd"/>
+      <w:r>
+        <w:rPr>
+          <w:rFonts w:ascii="Cascadia Mono" w:hAnsi="Cascadia Mono" w:cs="Cascadia Mono"/>
+          <w:color w:val="000000"/>
+          <w:sz w:val="19"/>
+          <w:szCs w:val="19"/>
+          <w:highlight w:val="white"/>
+          <w:lang w:val="en-US"/>
+        </w:rPr>
+        <w:t xml:space="preserve"> &gt; 9) </w:t>
+      </w:r>
+      <w:r>
+        <w:rPr>
+          <w:rFonts w:ascii="Cascadia Mono" w:hAnsi="Cascadia Mono" w:cs="Cascadia Mono"/>
+          <w:color w:val="0000FF"/>
+          <w:sz w:val="19"/>
+          <w:szCs w:val="19"/>
+          <w:highlight w:val="white"/>
+          <w:lang w:val="en-US"/>
+        </w:rPr>
+        <w:t>and</w:t>
+      </w:r>
+      <w:r>
+        <w:rPr>
+          <w:rFonts w:ascii="Cascadia Mono" w:hAnsi="Cascadia Mono" w:cs="Cascadia Mono"/>
+          <w:color w:val="000000"/>
+          <w:sz w:val="19"/>
+          <w:szCs w:val="19"/>
+          <w:highlight w:val="white"/>
+          <w:lang w:val="en-US"/>
+        </w:rPr>
+        <w:t xml:space="preserve"> (</w:t>
+      </w:r>
+      <w:proofErr w:type="spellStart"/>
+      <w:r>
+        <w:rPr>
+          <w:rFonts w:ascii="Cascadia Mono" w:hAnsi="Cascadia Mono" w:cs="Cascadia Mono"/>
+          <w:color w:val="000000"/>
+          <w:sz w:val="19"/>
+          <w:szCs w:val="19"/>
+          <w:highlight w:val="white"/>
+          <w:lang w:val="en-US"/>
+        </w:rPr>
+        <w:t>num</w:t>
+      </w:r>
+      <w:proofErr w:type="spellEnd"/>
+      <w:r>
+        <w:rPr>
+          <w:rFonts w:ascii="Cascadia Mono" w:hAnsi="Cascadia Mono" w:cs="Cascadia Mono"/>
+          <w:color w:val="000000"/>
+          <w:sz w:val="19"/>
+          <w:szCs w:val="19"/>
+          <w:highlight w:val="white"/>
+          <w:lang w:val="en-US"/>
+        </w:rPr>
+        <w:t xml:space="preserve"> &lt; 100))</w:t>
+      </w:r>
+    </w:p>
+    <w:p>
+      <w:pPr>
+        <w:autoSpaceDE w:val="0"/>
+        <w:autoSpaceDN w:val="0"/>
+        <w:adjustRightInd w:val="0"/>
+        <w:spacing w:after="0" w:line="240" w:lineRule="auto"/>
+        <w:rPr>
+          <w:rFonts w:ascii="Cascadia Mono" w:hAnsi="Cascadia Mono" w:cs="Cascadia Mono"/>
+          <w:color w:val="000000"/>
+          <w:sz w:val="19"/>
+          <w:szCs w:val="19"/>
+          <w:highlight w:val="white"/>
+          <w:lang w:val="en-US"/>
+        </w:rPr>
+      </w:pPr>
+      <w:r>
+        <w:rPr>
+          <w:rFonts w:ascii="Cascadia Mono" w:hAnsi="Cascadia Mono" w:cs="Cascadia Mono"/>
+          <w:color w:val="000000"/>
+          <w:sz w:val="19"/>
+          <w:szCs w:val="19"/>
+          <w:highlight w:val="white"/>
+          <w:lang w:val="en-US"/>
+        </w:rPr>
+        <w:tab/>
+        <w:t>{</w:t>
+      </w:r>
+    </w:p>
+    <w:p>
+      <w:pPr>
+        <w:autoSpaceDE w:val="0"/>
+        <w:autoSpaceDN w:val="0"/>
+        <w:adjustRightInd w:val="0"/>
+        <w:spacing w:after="0" w:line="240" w:lineRule="auto"/>
+        <w:rPr>
+          <w:rFonts w:ascii="Cascadia Mono" w:hAnsi="Cascadia Mono" w:cs="Cascadia Mono"/>
+          <w:color w:val="000000"/>
+          <w:sz w:val="19"/>
+          <w:szCs w:val="19"/>
+          <w:highlight w:val="white"/>
+          <w:lang w:val="en-US"/>
+        </w:rPr>
+      </w:pPr>
+      <w:r>
+        <w:rPr>
+          <w:rFonts w:ascii="Cascadia Mono" w:hAnsi="Cascadia Mono" w:cs="Cascadia Mono"/>
+          <w:color w:val="000000"/>
+          <w:sz w:val="19"/>
+          <w:szCs w:val="19"/>
+          <w:highlight w:val="white"/>
+          <w:lang w:val="en-US"/>
+        </w:rPr>
+        <w:tab/>
+      </w:r>
+      <w:r>
+        <w:rPr>
+          <w:rFonts w:ascii="Cascadia Mono" w:hAnsi="Cascadia Mono" w:cs="Cascadia Mono"/>
+          <w:color w:val="000000"/>
+          <w:sz w:val="19"/>
+          <w:szCs w:val="19"/>
+          <w:highlight w:val="white"/>
+          <w:lang w:val="en-US"/>
+        </w:rPr>
+        <w:tab/>
+      </w:r>
+      <w:proofErr w:type="spellStart"/>
+      <w:r>
+        <w:rPr>
+          <w:rFonts w:ascii="Cascadia Mono" w:hAnsi="Cascadia Mono" w:cs="Cascadia Mono"/>
+          <w:color w:val="000000"/>
+          <w:sz w:val="19"/>
+          <w:szCs w:val="19"/>
+          <w:highlight w:val="white"/>
+          <w:lang w:val="en-US"/>
+        </w:rPr>
+        <w:t>cout</w:t>
+      </w:r>
+      <w:proofErr w:type="spellEnd"/>
+      <w:r>
+        <w:rPr>
+          <w:rFonts w:ascii="Cascadia Mono" w:hAnsi="Cascadia Mono" w:cs="Cascadia Mono"/>
+          <w:color w:val="000000"/>
+          <w:sz w:val="19"/>
+          <w:szCs w:val="19"/>
+          <w:highlight w:val="white"/>
+          <w:lang w:val="en-US"/>
+        </w:rPr>
+        <w:t xml:space="preserve"> </w:t>
+      </w:r>
+      <w:r>
+        <w:rPr>
+          <w:rFonts w:ascii="Cascadia Mono" w:hAnsi="Cascadia Mono" w:cs="Cascadia Mono"/>
+          <w:color w:val="008080"/>
+          <w:sz w:val="19"/>
+          <w:szCs w:val="19"/>
+          <w:highlight w:val="white"/>
+          <w:lang w:val="en-US"/>
+        </w:rPr>
+        <w:t>&lt;&lt;</w:t>
+      </w:r>
+      <w:r>
+        <w:rPr>
+          <w:rFonts w:ascii="Cascadia Mono" w:hAnsi="Cascadia Mono" w:cs="Cascadia Mono"/>
+          <w:color w:val="000000"/>
+          <w:sz w:val="19"/>
+          <w:szCs w:val="19"/>
+          <w:highlight w:val="white"/>
+          <w:lang w:val="en-US"/>
+        </w:rPr>
+        <w:t xml:space="preserve"> </w:t>
+      </w:r>
+      <w:r>
+        <w:rPr>
+          <w:rFonts w:ascii="Cascadia Mono" w:hAnsi="Cascadia Mono" w:cs="Cascadia Mono"/>
+          <w:color w:val="A31515"/>
+          <w:sz w:val="19"/>
+          <w:szCs w:val="19"/>
+          <w:highlight w:val="white"/>
+          <w:lang w:val="en-US"/>
+        </w:rPr>
+        <w:t>"</w:t>
+      </w:r>
+      <w:proofErr w:type="spellStart"/>
+      <w:r>
+        <w:rPr>
+          <w:rFonts w:ascii="Cascadia Mono" w:hAnsi="Cascadia Mono" w:cs="Cascadia Mono"/>
+          <w:color w:val="A31515"/>
+          <w:sz w:val="19"/>
+          <w:szCs w:val="19"/>
+          <w:highlight w:val="white"/>
+          <w:lang w:val="en-US"/>
+        </w:rPr>
+        <w:t>Dannoe</w:t>
+      </w:r>
+      <w:proofErr w:type="spellEnd"/>
+      <w:r>
+        <w:rPr>
+          <w:rFonts w:ascii="Cascadia Mono" w:hAnsi="Cascadia Mono" w:cs="Cascadia Mono"/>
+          <w:color w:val="A31515"/>
+          <w:sz w:val="19"/>
+          <w:szCs w:val="19"/>
+          <w:highlight w:val="white"/>
+          <w:lang w:val="en-US"/>
+        </w:rPr>
+        <w:t xml:space="preserve"> </w:t>
+      </w:r>
+      <w:proofErr w:type="spellStart"/>
+      <w:r>
+        <w:rPr>
+          <w:rFonts w:ascii="Cascadia Mono" w:hAnsi="Cascadia Mono" w:cs="Cascadia Mono"/>
+          <w:color w:val="A31515"/>
+          <w:sz w:val="19"/>
+          <w:szCs w:val="19"/>
+          <w:highlight w:val="white"/>
+          <w:lang w:val="en-US"/>
+        </w:rPr>
+        <w:t>vyskazyvaniye</w:t>
+      </w:r>
+      <w:proofErr w:type="spellEnd"/>
+      <w:r>
+        <w:rPr>
+          <w:rFonts w:ascii="Cascadia Mono" w:hAnsi="Cascadia Mono" w:cs="Cascadia Mono"/>
+          <w:color w:val="A31515"/>
+          <w:sz w:val="19"/>
+          <w:szCs w:val="19"/>
+          <w:highlight w:val="white"/>
+          <w:lang w:val="en-US"/>
+        </w:rPr>
+        <w:t xml:space="preserve"> </w:t>
+      </w:r>
+      <w:proofErr w:type="spellStart"/>
+      <w:r>
+        <w:rPr>
+          <w:rFonts w:ascii="Cascadia Mono" w:hAnsi="Cascadia Mono" w:cs="Cascadia Mono"/>
+          <w:color w:val="A31515"/>
+          <w:sz w:val="19"/>
+          <w:szCs w:val="19"/>
+          <w:highlight w:val="white"/>
+          <w:lang w:val="en-US"/>
+        </w:rPr>
+        <w:t>istinno</w:t>
+      </w:r>
+      <w:proofErr w:type="spellEnd"/>
+      <w:r>
+        <w:rPr>
+          <w:rFonts w:ascii="Cascadia Mono" w:hAnsi="Cascadia Mono" w:cs="Cascadia Mono"/>
+          <w:color w:val="A31515"/>
+          <w:sz w:val="19"/>
+          <w:szCs w:val="19"/>
+          <w:highlight w:val="white"/>
+          <w:lang w:val="en-US"/>
+        </w:rPr>
+        <w:t xml:space="preserve"> \n"</w:t>
+      </w:r>
+      <w:r>
+        <w:rPr>
+          <w:rFonts w:ascii="Cascadia Mono" w:hAnsi="Cascadia Mono" w:cs="Cascadia Mono"/>
+          <w:color w:val="000000"/>
+          <w:sz w:val="19"/>
+          <w:szCs w:val="19"/>
+          <w:highlight w:val="white"/>
+          <w:lang w:val="en-US"/>
+        </w:rPr>
+        <w:t>;</w:t>
+      </w:r>
+    </w:p>
+    <w:p>
+      <w:pPr>
+        <w:autoSpaceDE w:val="0"/>
+        <w:autoSpaceDN w:val="0"/>
+        <w:adjustRightInd w:val="0"/>
+        <w:spacing w:after="0" w:line="240" w:lineRule="auto"/>
+        <w:rPr>
+          <w:rFonts w:ascii="Cascadia Mono" w:hAnsi="Cascadia Mono" w:cs="Cascadia Mono"/>
+          <w:color w:val="000000"/>
+          <w:sz w:val="19"/>
+          <w:szCs w:val="19"/>
+          <w:highlight w:val="white"/>
+          <w:lang w:val="en-US"/>
+        </w:rPr>
+      </w:pPr>
+      <w:r>
+        <w:rPr>
+          <w:rFonts w:ascii="Cascadia Mono" w:hAnsi="Cascadia Mono" w:cs="Cascadia Mono"/>
+          <w:color w:val="000000"/>
+          <w:sz w:val="19"/>
+          <w:szCs w:val="19"/>
+          <w:highlight w:val="white"/>
+          <w:lang w:val="en-US"/>
+        </w:rPr>
+        <w:tab/>
+        <w:t>}</w:t>
+      </w:r>
+    </w:p>
+    <w:p>
+      <w:pPr>
+        <w:autoSpaceDE w:val="0"/>
+        <w:autoSpaceDN w:val="0"/>
+        <w:adjustRightInd w:val="0"/>
+        <w:spacing w:after="0" w:line="240" w:lineRule="auto"/>
+        <w:rPr>
+          <w:rFonts w:ascii="Cascadia Mono" w:hAnsi="Cascadia Mono" w:cs="Cascadia Mono"/>
+          <w:color w:val="000000"/>
+          <w:sz w:val="19"/>
+          <w:szCs w:val="19"/>
+          <w:highlight w:val="white"/>
+          <w:lang w:val="en-US"/>
+        </w:rPr>
+      </w:pPr>
+      <w:r>
+        <w:rPr>
+          <w:rFonts w:ascii="Cascadia Mono" w:hAnsi="Cascadia Mono" w:cs="Cascadia Mono"/>
+          <w:color w:val="000000"/>
+          <w:sz w:val="19"/>
+          <w:szCs w:val="19"/>
+          <w:highlight w:val="white"/>
+          <w:lang w:val="en-US"/>
+        </w:rPr>
+        <w:tab/>
+      </w:r>
+      <w:r>
+        <w:rPr>
+          <w:rFonts w:ascii="Cascadia Mono" w:hAnsi="Cascadia Mono" w:cs="Cascadia Mono"/>
+          <w:color w:val="0000FF"/>
+          <w:sz w:val="19"/>
+          <w:szCs w:val="19"/>
+          <w:highlight w:val="white"/>
+          <w:lang w:val="en-US"/>
+        </w:rPr>
+        <w:t>else</w:t>
+      </w:r>
+      <w:r>
+        <w:rPr>
+          <w:rFonts w:ascii="Cascadia Mono" w:hAnsi="Cascadia Mono" w:cs="Cascadia Mono"/>
+          <w:color w:val="000000"/>
+          <w:sz w:val="19"/>
+          <w:szCs w:val="19"/>
+          <w:highlight w:val="white"/>
+          <w:lang w:val="en-US"/>
+        </w:rPr>
+        <w:t xml:space="preserve"> </w:t>
+      </w:r>
+    </w:p>
+    <w:p>
+      <w:pPr>
+        <w:autoSpaceDE w:val="0"/>
+        <w:autoSpaceDN w:val="0"/>
+        <w:adjustRightInd w:val="0"/>
+        <w:spacing w:after="0" w:line="240" w:lineRule="auto"/>
+        <w:rPr>
+          <w:rFonts w:ascii="Cascadia Mono" w:hAnsi="Cascadia Mono" w:cs="Cascadia Mono"/>
+          <w:color w:val="000000"/>
+          <w:sz w:val="19"/>
+          <w:szCs w:val="19"/>
+          <w:highlight w:val="white"/>
+          <w:lang w:val="en-US"/>
+        </w:rPr>
+      </w:pPr>
+      <w:r>
+        <w:rPr>
+          <w:rFonts w:ascii="Cascadia Mono" w:hAnsi="Cascadia Mono" w:cs="Cascadia Mono"/>
+          <w:color w:val="000000"/>
+          <w:sz w:val="19"/>
+          <w:szCs w:val="19"/>
+          <w:highlight w:val="white"/>
+          <w:lang w:val="en-US"/>
+        </w:rPr>
+        <w:tab/>
+        <w:t>{</w:t>
+      </w:r>
+    </w:p>
+    <w:p>
+      <w:pPr>
+        <w:autoSpaceDE w:val="0"/>
+        <w:autoSpaceDN w:val="0"/>
+        <w:adjustRightInd w:val="0"/>
+        <w:spacing w:after="0" w:line="240" w:lineRule="auto"/>
+        <w:rPr>
+          <w:rFonts w:ascii="Cascadia Mono" w:hAnsi="Cascadia Mono" w:cs="Cascadia Mono"/>
+          <w:color w:val="000000"/>
+          <w:sz w:val="19"/>
+          <w:szCs w:val="19"/>
+          <w:highlight w:val="white"/>
+          <w:lang w:val="en-US"/>
+        </w:rPr>
+      </w:pPr>
+      <w:r>
+        <w:rPr>
+          <w:rFonts w:ascii="Cascadia Mono" w:hAnsi="Cascadia Mono" w:cs="Cascadia Mono"/>
+          <w:color w:val="000000"/>
+          <w:sz w:val="19"/>
+          <w:szCs w:val="19"/>
+          <w:highlight w:val="white"/>
+          <w:lang w:val="en-US"/>
+        </w:rPr>
+        <w:tab/>
+      </w:r>
+      <w:r>
+        <w:rPr>
+          <w:rFonts w:ascii="Cascadia Mono" w:hAnsi="Cascadia Mono" w:cs="Cascadia Mono"/>
+          <w:color w:val="000000"/>
+          <w:sz w:val="19"/>
+          <w:szCs w:val="19"/>
+          <w:highlight w:val="white"/>
+          <w:lang w:val="en-US"/>
+        </w:rPr>
+        <w:tab/>
+      </w:r>
+      <w:proofErr w:type="spellStart"/>
+      <w:r>
+        <w:rPr>
+          <w:rFonts w:ascii="Cascadia Mono" w:hAnsi="Cascadia Mono" w:cs="Cascadia Mono"/>
+          <w:color w:val="000000"/>
+          <w:sz w:val="19"/>
+          <w:szCs w:val="19"/>
+          <w:highlight w:val="white"/>
+          <w:lang w:val="en-US"/>
+        </w:rPr>
+        <w:t>cout</w:t>
+      </w:r>
+      <w:proofErr w:type="spellEnd"/>
+      <w:r>
+        <w:rPr>
+          <w:rFonts w:ascii="Cascadia Mono" w:hAnsi="Cascadia Mono" w:cs="Cascadia Mono"/>
+          <w:color w:val="000000"/>
+          <w:sz w:val="19"/>
+          <w:szCs w:val="19"/>
+          <w:highlight w:val="white"/>
+          <w:lang w:val="en-US"/>
+        </w:rPr>
+        <w:t xml:space="preserve"> </w:t>
+      </w:r>
+      <w:r>
+        <w:rPr>
+          <w:rFonts w:ascii="Cascadia Mono" w:hAnsi="Cascadia Mono" w:cs="Cascadia Mono"/>
+          <w:color w:val="008080"/>
+          <w:sz w:val="19"/>
+          <w:szCs w:val="19"/>
+          <w:highlight w:val="white"/>
+          <w:lang w:val="en-US"/>
+        </w:rPr>
+        <w:t>&lt;&lt;</w:t>
+      </w:r>
+      <w:r>
+        <w:rPr>
+          <w:rFonts w:ascii="Cascadia Mono" w:hAnsi="Cascadia Mono" w:cs="Cascadia Mono"/>
+          <w:color w:val="000000"/>
+          <w:sz w:val="19"/>
+          <w:szCs w:val="19"/>
+          <w:highlight w:val="white"/>
+          <w:lang w:val="en-US"/>
+        </w:rPr>
+        <w:t xml:space="preserve"> </w:t>
+      </w:r>
+      <w:r>
+        <w:rPr>
+          <w:rFonts w:ascii="Cascadia Mono" w:hAnsi="Cascadia Mono" w:cs="Cascadia Mono"/>
+          <w:color w:val="A31515"/>
+          <w:sz w:val="19"/>
+          <w:szCs w:val="19"/>
+          <w:highlight w:val="white"/>
+          <w:lang w:val="en-US"/>
+        </w:rPr>
+        <w:t>"</w:t>
+      </w:r>
+      <w:proofErr w:type="spellStart"/>
+      <w:r>
+        <w:rPr>
+          <w:rFonts w:ascii="Cascadia Mono" w:hAnsi="Cascadia Mono" w:cs="Cascadia Mono"/>
+          <w:color w:val="A31515"/>
+          <w:sz w:val="19"/>
+          <w:szCs w:val="19"/>
+          <w:highlight w:val="white"/>
+          <w:lang w:val="en-US"/>
+        </w:rPr>
+        <w:t>Dannoe</w:t>
+      </w:r>
+      <w:proofErr w:type="spellEnd"/>
+      <w:r>
+        <w:rPr>
+          <w:rFonts w:ascii="Cascadia Mono" w:hAnsi="Cascadia Mono" w:cs="Cascadia Mono"/>
+          <w:color w:val="A31515"/>
+          <w:sz w:val="19"/>
+          <w:szCs w:val="19"/>
+          <w:highlight w:val="white"/>
+          <w:lang w:val="en-US"/>
+        </w:rPr>
+        <w:t xml:space="preserve"> </w:t>
+      </w:r>
+      <w:proofErr w:type="spellStart"/>
+      <w:r>
+        <w:rPr>
+          <w:rFonts w:ascii="Cascadia Mono" w:hAnsi="Cascadia Mono" w:cs="Cascadia Mono"/>
+          <w:color w:val="A31515"/>
+          <w:sz w:val="19"/>
+          <w:szCs w:val="19"/>
+          <w:highlight w:val="white"/>
+          <w:lang w:val="en-US"/>
+        </w:rPr>
+        <w:t>vyskazyvaniye</w:t>
+      </w:r>
+      <w:proofErr w:type="spellEnd"/>
+      <w:r>
+        <w:rPr>
+          <w:rFonts w:ascii="Cascadia Mono" w:hAnsi="Cascadia Mono" w:cs="Cascadia Mono"/>
+          <w:color w:val="A31515"/>
+          <w:sz w:val="19"/>
+          <w:szCs w:val="19"/>
+          <w:highlight w:val="white"/>
+          <w:lang w:val="en-US"/>
+        </w:rPr>
+        <w:t xml:space="preserve"> </w:t>
+      </w:r>
+      <w:proofErr w:type="spellStart"/>
+      <w:r>
+        <w:rPr>
+          <w:rFonts w:ascii="Cascadia Mono" w:hAnsi="Cascadia Mono" w:cs="Cascadia Mono"/>
+          <w:color w:val="A31515"/>
+          <w:sz w:val="19"/>
+          <w:szCs w:val="19"/>
+          <w:highlight w:val="white"/>
+          <w:lang w:val="en-US"/>
+        </w:rPr>
+        <w:t>lozno</w:t>
+      </w:r>
+      <w:proofErr w:type="spellEnd"/>
+      <w:r>
+        <w:rPr>
+          <w:rFonts w:ascii="Cascadia Mono" w:hAnsi="Cascadia Mono" w:cs="Cascadia Mono"/>
+          <w:color w:val="A31515"/>
+          <w:sz w:val="19"/>
+          <w:szCs w:val="19"/>
+          <w:highlight w:val="white"/>
+          <w:lang w:val="en-US"/>
+        </w:rPr>
+        <w:t xml:space="preserve"> \n"</w:t>
+      </w:r>
+      <w:r>
+        <w:rPr>
+          <w:rFonts w:ascii="Cascadia Mono" w:hAnsi="Cascadia Mono" w:cs="Cascadia Mono"/>
+          <w:color w:val="000000"/>
+          <w:sz w:val="19"/>
+          <w:szCs w:val="19"/>
+          <w:highlight w:val="white"/>
+          <w:lang w:val="en-US"/>
+        </w:rPr>
+        <w:t>;</w:t>
+      </w:r>
+    </w:p>
+    <w:p>
+      <w:pPr>
+        <w:autoSpaceDE w:val="0"/>
+        <w:autoSpaceDN w:val="0"/>
+        <w:adjustRightInd w:val="0"/>
+        <w:spacing w:after="0" w:line="240" w:lineRule="auto"/>
+        <w:rPr>
+          <w:rFonts w:ascii="Cascadia Mono" w:hAnsi="Cascadia Mono" w:cs="Cascadia Mono"/>
+          <w:color w:val="000000"/>
+          <w:sz w:val="19"/>
+          <w:szCs w:val="19"/>
+          <w:highlight w:val="white"/>
+          <w:lang w:val="en-US"/>
+        </w:rPr>
+      </w:pPr>
+      <w:r>
+        <w:rPr>
+          <w:rFonts w:ascii="Cascadia Mono" w:hAnsi="Cascadia Mono" w:cs="Cascadia Mono"/>
+          <w:color w:val="000000"/>
+          <w:sz w:val="19"/>
+          <w:szCs w:val="19"/>
+          <w:highlight w:val="white"/>
+          <w:lang w:val="en-US"/>
+        </w:rPr>
+        <w:tab/>
+        <w:t>}</w:t>
+      </w:r>
+    </w:p>
+    <w:p>
+      <w:pPr>
+        <w:autoSpaceDE w:val="0"/>
+        <w:autoSpaceDN w:val="0"/>
+        <w:adjustRightInd w:val="0"/>
+        <w:spacing w:after="0" w:line="240" w:lineRule="auto"/>
+        <w:rPr>
+          <w:rFonts w:ascii="Cascadia Mono" w:hAnsi="Cascadia Mono" w:cs="Cascadia Mono"/>
+          <w:color w:val="000000"/>
+          <w:sz w:val="19"/>
+          <w:szCs w:val="19"/>
+          <w:highlight w:val="white"/>
+          <w:lang w:val="en-US"/>
+        </w:rPr>
+      </w:pPr>
+      <w:r>
+        <w:rPr>
+          <w:rFonts w:ascii="Cascadia Mono" w:hAnsi="Cascadia Mono" w:cs="Cascadia Mono"/>
+          <w:color w:val="000000"/>
+          <w:sz w:val="19"/>
+          <w:szCs w:val="19"/>
+          <w:highlight w:val="white"/>
+          <w:lang w:val="en-US"/>
+        </w:rPr>
+        <w:tab/>
+        <w:t>system(</w:t>
+      </w:r>
+      <w:r>
+        <w:rPr>
+          <w:rFonts w:ascii="Cascadia Mono" w:hAnsi="Cascadia Mono" w:cs="Cascadia Mono"/>
+          <w:color w:val="A31515"/>
+          <w:sz w:val="19"/>
+          <w:szCs w:val="19"/>
+          <w:highlight w:val="white"/>
+          <w:lang w:val="en-US"/>
+        </w:rPr>
+        <w:t>"pause"</w:t>
+      </w:r>
+      <w:r>
+        <w:rPr>
+          <w:rFonts w:ascii="Cascadia Mono" w:hAnsi="Cascadia Mono" w:cs="Cascadia Mono"/>
+          <w:color w:val="000000"/>
+          <w:sz w:val="19"/>
+          <w:szCs w:val="19"/>
+          <w:highlight w:val="white"/>
+          <w:lang w:val="en-US"/>
+        </w:rPr>
+        <w:t>);</w:t>
+      </w:r>
+    </w:p>
+    <w:p>
+      <w:pPr>
+        <w:autoSpaceDE w:val="0"/>
+        <w:autoSpaceDN w:val="0"/>
+        <w:adjustRightInd w:val="0"/>
+        <w:spacing w:after="0" w:line="240" w:lineRule="auto"/>
+        <w:rPr>
+          <w:rFonts w:ascii="Cascadia Mono" w:hAnsi="Cascadia Mono" w:cs="Cascadia Mono"/>
+          <w:color w:val="000000"/>
+          <w:sz w:val="19"/>
+          <w:szCs w:val="19"/>
+          <w:highlight w:val="white"/>
+          <w:lang w:val="en-US"/>
+        </w:rPr>
+      </w:pPr>
+      <w:r>
+        <w:rPr>
+          <w:rFonts w:ascii="Cascadia Mono" w:hAnsi="Cascadia Mono" w:cs="Cascadia Mono"/>
+          <w:color w:val="000000"/>
+          <w:sz w:val="19"/>
+          <w:szCs w:val="19"/>
+          <w:highlight w:val="white"/>
+          <w:lang w:val="en-US"/>
+        </w:rPr>
+        <w:tab/>
+      </w:r>
+      <w:r>
+        <w:rPr>
+          <w:rFonts w:ascii="Cascadia Mono" w:hAnsi="Cascadia Mono" w:cs="Cascadia Mono"/>
+          <w:color w:val="0000FF"/>
+          <w:sz w:val="19"/>
+          <w:szCs w:val="19"/>
+          <w:highlight w:val="white"/>
+          <w:lang w:val="en-US"/>
+        </w:rPr>
+        <w:t>return</w:t>
+      </w:r>
+      <w:r>
+        <w:rPr>
+          <w:rFonts w:ascii="Cascadia Mono" w:hAnsi="Cascadia Mono" w:cs="Cascadia Mono"/>
+          <w:color w:val="000000"/>
+          <w:sz w:val="19"/>
+          <w:szCs w:val="19"/>
+          <w:highlight w:val="white"/>
+          <w:lang w:val="en-US"/>
+        </w:rPr>
+        <w:t xml:space="preserve"> 0;</w:t>
+      </w:r>
+    </w:p>
+    <w:p>
+      <w:pPr>
+        <w:autoSpaceDE w:val="0"/>
+        <w:autoSpaceDN w:val="0"/>
+        <w:adjustRightInd w:val="0"/>
+        <w:spacing w:after="0" w:line="240" w:lineRule="auto"/>
+        <w:rPr>
+          <w:rFonts w:ascii="Cascadia Mono" w:hAnsi="Cascadia Mono" w:cs="Cascadia Mono"/>
+          <w:color w:val="000000"/>
+          <w:sz w:val="19"/>
+          <w:szCs w:val="19"/>
+          <w:highlight w:val="white"/>
+          <w:lang w:val="en-US"/>
+        </w:rPr>
+      </w:pPr>
+      <w:r>
+        <w:rPr>
+          <w:rFonts w:ascii="Cascadia Mono" w:hAnsi="Cascadia Mono" w:cs="Cascadia Mono"/>
+          <w:color w:val="000000"/>
+          <w:sz w:val="19"/>
+          <w:szCs w:val="19"/>
+          <w:highlight w:val="white"/>
+          <w:lang w:val="en-US"/>
+        </w:rPr>
+        <w:t>}</w:t>
+      </w:r>
+    </w:p>
+    <w:p>
+      <w:pPr>
         <w:ind w:firstLine="720"/>
         <w:jc w:val="center"/>
         <w:rPr>
@@ -951,53 +2847,24 @@
       <w:r>
         <w:rPr>
           <w:rFonts w:ascii="Times New Roman" w:hAnsi="Times New Roman" w:cs="Times New Roman"/>
-          <w:noProof/>
-          <w:sz w:val="28"/>
-          <w:szCs w:val="28"/>
-          <w:lang w:val="en-US"/>
-        </w:rPr>
-        <w:drawing>
-          <wp:inline distT="0" distB="0" distL="0" distR="0" wp14:anchorId="337C7C71" wp14:editId="06CB409D">
-            <wp:extent cx="4283499" cy="2178609"/>
-            <wp:effectExtent l="0" t="0" r="3175" b="0"/>
-            <wp:docPr id="1" name="Рисунок 1"/>
-            <wp:cNvGraphicFramePr>
-              <a:graphicFrameLocks xmlns:a="http://schemas.openxmlformats.org/drawingml/2006/main" noChangeAspect="1"/>
-            </wp:cNvGraphicFramePr>
-            <a:graphic xmlns:a="http://schemas.openxmlformats.org/drawingml/2006/main">
-              <a:graphicData uri="http://schemas.openxmlformats.org/drawingml/2006/picture">
-                <pic:pic xmlns:pic="http://schemas.openxmlformats.org/drawingml/2006/picture">
-                  <pic:nvPicPr>
-                    <pic:cNvPr id="1" name="Снимок экрана 2024-09-20 141849.png"/>
-                    <pic:cNvPicPr/>
-                  </pic:nvPicPr>
-                  <pic:blipFill>
-                    <a:blip r:embed="rId4" cstate="print">
-                      <a:extLst>
-                        <a:ext uri="{28A0092B-C50C-407E-A947-70E740481C1C}">
-                          <a14:useLocalDpi xmlns:a14="http://schemas.microsoft.com/office/drawing/2010/main" val="0"/>
-                        </a:ext>
-                      </a:extLst>
-                    </a:blip>
-                    <a:stretch>
-                      <a:fillRect/>
-                    </a:stretch>
-                  </pic:blipFill>
-                  <pic:spPr>
-                    <a:xfrm>
-                      <a:off x="0" y="0"/>
-                      <a:ext cx="4317926" cy="2196118"/>
-                    </a:xfrm>
-                    <a:prstGeom prst="rect">
-                      <a:avLst/>
-                    </a:prstGeom>
-                  </pic:spPr>
-                </pic:pic>
-              </a:graphicData>
-            </a:graphic>
-          </wp:inline>
-        </w:drawing>
-      </w:r>
+          <w:sz w:val="28"/>
+          <w:szCs w:val="28"/>
+          <w:lang w:val="ru-RU"/>
+        </w:rPr>
+        <w:t>Код программы</w:t>
+      </w:r>
+    </w:p>
+    <w:p>
+      <w:pPr>
+        <w:ind w:firstLine="720"/>
+        <w:jc w:val="center"/>
+        <w:rPr>
+          <w:rFonts w:ascii="Times New Roman" w:hAnsi="Times New Roman" w:cs="Times New Roman"/>
+          <w:sz w:val="28"/>
+          <w:szCs w:val="28"/>
+          <w:lang w:val="en-US"/>
+        </w:rPr>
+      </w:pPr>
     </w:p>
     <w:p>
       <w:pPr>
@@ -1033,7 +2900,7 @@
                     <pic:cNvPicPr/>
                   </pic:nvPicPr>
                   <pic:blipFill>
-                    <a:blip r:embed="rId5"/>
+                    <a:blip r:embed="rId4"/>
                     <a:stretch>
                       <a:fillRect/>
                     </a:stretch>
@@ -1122,7 +2989,6 @@
           <w:szCs w:val="28"/>
           <w:lang w:val="en-US"/>
         </w:rPr>
-        <w:lastRenderedPageBreak/>
         <w:drawing>
           <wp:inline distT="0" distB="0" distL="0" distR="0" wp14:anchorId="0250B5C3" wp14:editId="29C809AD">
             <wp:extent cx="4293279" cy="2300610"/>
@@ -1139,7 +3005,7 @@
                     <pic:cNvPicPr/>
                   </pic:nvPicPr>
                   <pic:blipFill>
-                    <a:blip r:embed="rId6" cstate="print">
+                    <a:blip r:embed="rId5" cstate="print">
                       <a:extLst>
                         <a:ext uri="{28A0092B-C50C-407E-A947-70E740481C1C}">
                           <a14:useLocalDpi xmlns:a14="http://schemas.microsoft.com/office/drawing/2010/main" val="0"/>
@@ -1193,7 +3059,7 @@
           <w:szCs w:val="28"/>
           <w:lang w:val="ru-RU"/>
         </w:rPr>
-        <w:t>2</w:t>
+        <w:t>1</w:t>
       </w:r>
       <w:r>
         <w:rPr>
@@ -1240,7 +3106,7 @@
                     <pic:cNvPicPr/>
                   </pic:nvPicPr>
                   <pic:blipFill>
-                    <a:blip r:embed="rId7" cstate="print">
+                    <a:blip r:embed="rId6" cstate="print">
                       <a:extLst>
                         <a:ext uri="{28A0092B-C50C-407E-A947-70E740481C1C}">
                           <a14:useLocalDpi xmlns:a14="http://schemas.microsoft.com/office/drawing/2010/main" val="0"/>
@@ -1294,7 +3160,7 @@
           <w:szCs w:val="28"/>
           <w:lang w:val="ru-RU"/>
         </w:rPr>
-        <w:t>3</w:t>
+        <w:t>2</w:t>
       </w:r>
       <w:r>
         <w:rPr>

</xml_diff>